<commit_message>
final update on challenges 1&3
</commit_message>
<xml_diff>
--- a/project-challenges/01 - Collaborative Effectiveness Reflection.docx
+++ b/project-challenges/01 - Collaborative Effectiveness Reflection.docx
@@ -4,25 +4,17 @@
   <w:body>
     <w:p>
       <w:pPr>
-        <w:pStyle w:val="p1"/>
-        <w:rPr>
-          <w:rFonts w:asciiTheme="minorHAnsi" w:hAnsiTheme="minorHAnsi" w:cs="ADLaM Display"/>
-          <w:b/>
-          <w:bCs/>
-          <w:sz w:val="28"/>
-          <w:szCs w:val="28"/>
-          <w:u w:val="single"/>
-          <w:lang w:val="nl-BE"/>
-        </w:rPr>
-      </w:pPr>
-      <w:r>
-        <w:rPr>
-          <w:rFonts w:asciiTheme="minorHAnsi" w:hAnsiTheme="minorHAnsi" w:cs="ADLaM Display"/>
-          <w:b/>
-          <w:bCs/>
-          <w:sz w:val="28"/>
-          <w:szCs w:val="28"/>
-          <w:u w:val="single"/>
+        <w:pStyle w:val="Title"/>
+        <w:rPr>
+          <w:sz w:val="48"/>
+          <w:szCs w:val="48"/>
+          <w:lang w:val="nl-BE"/>
+        </w:rPr>
+      </w:pPr>
+      <w:r>
+        <w:rPr>
+          <w:sz w:val="48"/>
+          <w:szCs w:val="48"/>
           <w:lang w:val="nl-BE"/>
         </w:rPr>
         <w:t>Opdracht 1: Collaborative Effectiveness Reflection</w:t>
@@ -31,25 +23,26 @@
     <w:p>
       <w:pPr>
         <w:rPr>
-          <w:sz w:val="20"/>
-          <w:szCs w:val="20"/>
-          <w:lang w:val="nl-BE"/>
-        </w:rPr>
-      </w:pPr>
-      <w:r>
-        <w:rPr>
-          <w:sz w:val="20"/>
-          <w:szCs w:val="20"/>
+          <w:lang w:val="nl-BE"/>
+        </w:rPr>
+      </w:pPr>
+    </w:p>
+    <w:p>
+      <w:pPr>
+        <w:rPr>
+          <w:lang w:val="nl-BE"/>
+        </w:rPr>
+      </w:pPr>
+      <w:r>
+        <w:rPr>
           <w:lang w:val="nl-BE"/>
         </w:rPr>
         <w:t xml:space="preserve">Link naar codereview forum: </w:t>
       </w:r>
-      <w:hyperlink r:id="rId4" w:history="1">
+      <w:hyperlink r:id="rId7" w:history="1">
         <w:r>
           <w:rPr>
             <w:rStyle w:val="Hyperlink"/>
-            <w:sz w:val="20"/>
-            <w:szCs w:val="20"/>
             <w:lang w:val="nl-BE"/>
           </w:rPr>
           <w:t>https://codereview.stackexchange.com/questions/295520/blackjack-game-for-assignment</w:t>
@@ -57,8 +50,6 @@
       </w:hyperlink>
       <w:r>
         <w:rPr>
-          <w:sz w:val="20"/>
-          <w:szCs w:val="20"/>
           <w:lang w:val="nl-BE"/>
         </w:rPr>
         <w:t xml:space="preserve"> </w:t>
@@ -93,7 +84,77 @@
           <w:rFonts w:asciiTheme="minorHAnsi" w:hAnsiTheme="minorHAnsi" w:cs="ADLaM Display"/>
           <w:lang w:val="nl-BE"/>
         </w:rPr>
-        <w:t>Voor dit project heb ik samengewerkt met online peers via het Code Review Stack Exchange-forum. Omdat ik niemand in mijn directe netwerk had die mij met dit project kon helpen, heb ik externe hulp gezocht van ervaren ontwikkelaars</w:t>
+        <w:t xml:space="preserve">Aangezien ik binnen mijn direct netwerk niemand </w:t>
+      </w:r>
+      <w:r>
+        <w:rPr>
+          <w:rFonts w:asciiTheme="minorHAnsi" w:hAnsiTheme="minorHAnsi" w:cs="ADLaM Display"/>
+          <w:lang w:val="nl-BE"/>
+        </w:rPr>
+        <w:t>ken</w:t>
+      </w:r>
+      <w:r>
+        <w:rPr>
+          <w:rFonts w:asciiTheme="minorHAnsi" w:hAnsiTheme="minorHAnsi" w:cs="ADLaM Display"/>
+          <w:lang w:val="nl-BE"/>
+        </w:rPr>
+        <w:t xml:space="preserve"> die me met dit project </w:t>
+      </w:r>
+      <w:r>
+        <w:rPr>
+          <w:rFonts w:asciiTheme="minorHAnsi" w:hAnsiTheme="minorHAnsi" w:cs="ADLaM Display"/>
+          <w:lang w:val="nl-BE"/>
+        </w:rPr>
+        <w:t>kon</w:t>
+      </w:r>
+      <w:r>
+        <w:rPr>
+          <w:rFonts w:asciiTheme="minorHAnsi" w:hAnsiTheme="minorHAnsi" w:cs="ADLaM Display"/>
+          <w:lang w:val="nl-BE"/>
+        </w:rPr>
+        <w:t xml:space="preserve"> helpen, zocht ik </w:t>
+      </w:r>
+      <w:r>
+        <w:rPr>
+          <w:rFonts w:asciiTheme="minorHAnsi" w:hAnsiTheme="minorHAnsi" w:cs="ADLaM Display"/>
+          <w:lang w:val="nl-BE"/>
+        </w:rPr>
+        <w:t>hulp via het Code Review Stack Exchange forum. Mijn samenwerkingspartner</w:t>
+      </w:r>
+      <w:r>
+        <w:rPr>
+          <w:rFonts w:asciiTheme="minorHAnsi" w:hAnsiTheme="minorHAnsi" w:cs="ADLaM Display"/>
+          <w:lang w:val="nl-BE"/>
+        </w:rPr>
+        <w:t>s</w:t>
+      </w:r>
+      <w:r>
+        <w:rPr>
+          <w:rFonts w:asciiTheme="minorHAnsi" w:hAnsiTheme="minorHAnsi" w:cs="ADLaM Display"/>
+          <w:lang w:val="nl-BE"/>
+        </w:rPr>
+        <w:t xml:space="preserve"> voor dit project </w:t>
+      </w:r>
+      <w:r>
+        <w:rPr>
+          <w:rFonts w:asciiTheme="minorHAnsi" w:hAnsiTheme="minorHAnsi" w:cs="ADLaM Display"/>
+          <w:lang w:val="nl-BE"/>
+        </w:rPr>
+        <w:t>waren</w:t>
+      </w:r>
+      <w:r>
+        <w:rPr>
+          <w:rFonts w:asciiTheme="minorHAnsi" w:hAnsiTheme="minorHAnsi" w:cs="ADLaM Display"/>
+          <w:lang w:val="nl-BE"/>
+        </w:rPr>
+        <w:t xml:space="preserve"> dus online </w:t>
+      </w:r>
+      <w:r>
+        <w:rPr>
+          <w:rFonts w:asciiTheme="minorHAnsi" w:hAnsiTheme="minorHAnsi" w:cs="ADLaM Display"/>
+          <w:lang w:val="nl-BE"/>
+        </w:rPr>
+        <w:t>peers</w:t>
       </w:r>
       <w:r>
         <w:rPr>
@@ -107,69 +168,312 @@
           <w:rFonts w:asciiTheme="minorHAnsi" w:hAnsiTheme="minorHAnsi" w:cs="ADLaM Display"/>
           <w:lang w:val="nl-BE"/>
         </w:rPr>
+        <w:t xml:space="preserve"> Doordat ik met een online forum werkte verliep de communicatie dan ook asynchroon. Zo postte ik op</w:t>
+      </w:r>
+      <w:r>
+        <w:rPr>
+          <w:rFonts w:asciiTheme="minorHAnsi" w:hAnsiTheme="minorHAnsi" w:cs="ADLaM Display"/>
+          <w:lang w:val="nl-BE"/>
+        </w:rPr>
+        <w:t xml:space="preserve"> 1 maart 2025 mijn vragen en uiteindelijk kreeg ik 2 reacties op 1 maart en op 2 maart. </w:t>
+      </w:r>
+    </w:p>
+    <w:p>
+      <w:pPr>
+        <w:pStyle w:val="Heading1"/>
+        <w:rPr>
+          <w:lang w:val="nl-BE"/>
+        </w:rPr>
+      </w:pPr>
+      <w:r>
+        <w:rPr>
+          <w:lang w:val="nl-BE"/>
+        </w:rPr>
+        <w:t>Projectoverzicht</w:t>
+      </w:r>
+    </w:p>
+    <w:p>
+      <w:pPr>
+        <w:pStyle w:val="p1"/>
+        <w:rPr>
+          <w:rFonts w:asciiTheme="minorHAnsi" w:hAnsiTheme="minorHAnsi"/>
+          <w:lang w:val="nl-BE"/>
+        </w:rPr>
+      </w:pPr>
+      <w:r>
+        <w:rPr>
+          <w:rFonts w:asciiTheme="minorHAnsi" w:hAnsiTheme="minorHAnsi"/>
+          <w:lang w:val="nl-BE"/>
+        </w:rPr>
+        <w:t xml:space="preserve">Om de opdracht uit te voeren </w:t>
+      </w:r>
+      <w:r>
+        <w:rPr>
+          <w:rFonts w:asciiTheme="minorHAnsi" w:hAnsiTheme="minorHAnsi"/>
+          <w:lang w:val="nl-BE"/>
+        </w:rPr>
+        <w:t>heb ik me gebaseerd op de door u voorgestelde video op YouTube. Nadat ik de basisfunctionaliteiten had ingevoerd en nog enkele wijzigingen had toegevoegd, zoals</w:t>
+      </w:r>
+      <w:r>
+        <w:rPr>
+          <w:rFonts w:asciiTheme="minorHAnsi" w:hAnsiTheme="minorHAnsi"/>
+          <w:lang w:val="nl-BE"/>
+        </w:rPr>
+        <w:t xml:space="preserve"> geluidseffecten, en het gebruik van afbeeldingen van speelkaarten, </w:t>
+      </w:r>
+      <w:r>
+        <w:rPr>
+          <w:rFonts w:asciiTheme="minorHAnsi" w:hAnsiTheme="minorHAnsi"/>
+          <w:lang w:val="nl-BE"/>
+        </w:rPr>
+        <w:t xml:space="preserve">besloot ik om feedback te vragen op het forum. Hierbij was mijn doel om de code te verbeteren op vlak van </w:t>
+      </w:r>
+      <w:r>
+        <w:rPr>
+          <w:rFonts w:asciiTheme="minorHAnsi" w:hAnsiTheme="minorHAnsi"/>
+          <w:lang w:val="nl-BE"/>
+        </w:rPr>
+        <w:t>efficiëntie</w:t>
+      </w:r>
+      <w:r>
+        <w:rPr>
+          <w:rFonts w:asciiTheme="minorHAnsi" w:hAnsiTheme="minorHAnsi"/>
+          <w:lang w:val="nl-BE"/>
+        </w:rPr>
+        <w:t xml:space="preserve">, structuur en good practices. Dankzij de feedback kon ik bepaalde concepten beter begrijpen en kon ik mijn code verder optimaliseren. </w:t>
+      </w:r>
+    </w:p>
+    <w:p>
+      <w:pPr>
+        <w:pStyle w:val="Heading1"/>
+        <w:rPr>
+          <w:lang w:val="nl-BE"/>
+        </w:rPr>
+      </w:pPr>
+      <w:r>
+        <w:rPr>
+          <w:lang w:val="nl-BE"/>
+        </w:rPr>
+        <w:t>Reflectie</w:t>
+      </w:r>
+    </w:p>
+    <w:p>
+      <w:pPr>
+        <w:pStyle w:val="Heading2"/>
+        <w:rPr>
+          <w:lang w:val="nl-BE"/>
+        </w:rPr>
+      </w:pPr>
+      <w:r>
+        <w:rPr>
+          <w:lang w:val="nl-BE"/>
+        </w:rPr>
+        <w:t>Communicatie</w:t>
+      </w:r>
+      <w:r>
+        <w:rPr>
+          <w:lang w:val="nl-BE"/>
+        </w:rPr>
+        <w:t xml:space="preserve"> en uitdagingen</w:t>
+      </w:r>
+    </w:p>
+    <w:p>
+      <w:pPr>
+        <w:pStyle w:val="p4"/>
+        <w:rPr>
+          <w:rFonts w:asciiTheme="minorHAnsi" w:hAnsiTheme="minorHAnsi" w:cs="ADLaM Display"/>
+          <w:lang w:val="nl-BE"/>
+        </w:rPr>
+      </w:pPr>
+      <w:r>
+        <w:rPr>
+          <w:rFonts w:asciiTheme="minorHAnsi" w:hAnsiTheme="minorHAnsi" w:cs="ADLaM Display"/>
+          <w:lang w:val="nl-BE"/>
+        </w:rPr>
+        <w:t>Zoals ik eerder al vermelde</w:t>
+      </w:r>
+      <w:r>
+        <w:rPr>
+          <w:rFonts w:asciiTheme="minorHAnsi" w:hAnsiTheme="minorHAnsi" w:cs="ADLaM Display"/>
+          <w:lang w:val="nl-BE"/>
+        </w:rPr>
+        <w:t>,</w:t>
+      </w:r>
+      <w:r>
+        <w:rPr>
+          <w:rFonts w:asciiTheme="minorHAnsi" w:hAnsiTheme="minorHAnsi" w:cs="ADLaM Display"/>
+          <w:lang w:val="nl-BE"/>
+        </w:rPr>
+        <w:t xml:space="preserve"> verliep de communicatie indirect via een forumbericht en </w:t>
+      </w:r>
+      <w:r>
+        <w:rPr>
+          <w:rFonts w:asciiTheme="minorHAnsi" w:hAnsiTheme="minorHAnsi" w:cs="ADLaM Display"/>
+          <w:lang w:val="nl-BE"/>
+        </w:rPr>
+        <w:t>hun</w:t>
+      </w:r>
+      <w:r>
+        <w:rPr>
+          <w:rFonts w:asciiTheme="minorHAnsi" w:hAnsiTheme="minorHAnsi" w:cs="ADLaM Display"/>
+          <w:lang w:val="nl-BE"/>
+        </w:rPr>
+        <w:t xml:space="preserve"> reacties. </w:t>
+      </w:r>
+      <w:r>
+        <w:rPr>
+          <w:rFonts w:asciiTheme="minorHAnsi" w:hAnsiTheme="minorHAnsi" w:cs="ADLaM Display"/>
+          <w:lang w:val="nl-BE"/>
+        </w:rPr>
+        <w:t>Ook al kreeg ik via</w:t>
+      </w:r>
+      <w:r>
+        <w:rPr>
+          <w:rFonts w:asciiTheme="minorHAnsi" w:hAnsiTheme="minorHAnsi" w:cs="ADLaM Display"/>
+          <w:lang w:val="nl-BE"/>
+        </w:rPr>
+        <w:t xml:space="preserve"> het forum constructieve feedback</w:t>
+      </w:r>
+      <w:r>
+        <w:rPr>
+          <w:rFonts w:asciiTheme="minorHAnsi" w:hAnsiTheme="minorHAnsi" w:cs="ADLaM Display"/>
+          <w:lang w:val="nl-BE"/>
+        </w:rPr>
+        <w:t>, brengt de</w:t>
+      </w:r>
+      <w:r>
+        <w:rPr>
+          <w:rFonts w:asciiTheme="minorHAnsi" w:hAnsiTheme="minorHAnsi" w:cs="ADLaM Display"/>
+          <w:lang w:val="nl-BE"/>
+        </w:rPr>
+        <w:t xml:space="preserve">ze vorm van </w:t>
+      </w:r>
+      <w:r>
+        <w:rPr>
+          <w:rFonts w:asciiTheme="minorHAnsi" w:hAnsiTheme="minorHAnsi" w:cs="ADLaM Display"/>
+          <w:lang w:val="nl-BE"/>
+        </w:rPr>
+        <w:t>communiceren heel wat</w:t>
+      </w:r>
+      <w:r>
+        <w:rPr>
+          <w:rFonts w:asciiTheme="minorHAnsi" w:hAnsiTheme="minorHAnsi" w:cs="ADLaM Display"/>
+          <w:lang w:val="nl-BE"/>
+        </w:rPr>
+        <w:t xml:space="preserve"> uitdagingen met zich mee. </w:t>
+      </w:r>
+    </w:p>
+    <w:p>
+      <w:pPr>
+        <w:pStyle w:val="p4"/>
+        <w:rPr>
+          <w:rFonts w:asciiTheme="minorHAnsi" w:hAnsiTheme="minorHAnsi" w:cs="ADLaM Display"/>
+          <w:lang w:val="nl-BE"/>
+        </w:rPr>
+      </w:pPr>
+      <w:r>
+        <w:rPr>
+          <w:rFonts w:asciiTheme="minorHAnsi" w:hAnsiTheme="minorHAnsi" w:cs="ADLaM Display"/>
+          <w:lang w:val="nl-BE"/>
+        </w:rPr>
+        <w:t>Door de</w:t>
+      </w:r>
+      <w:r>
+        <w:rPr>
+          <w:rFonts w:asciiTheme="minorHAnsi" w:hAnsiTheme="minorHAnsi" w:cs="ADLaM Display"/>
+          <w:lang w:val="nl-BE"/>
+        </w:rPr>
+        <w:t xml:space="preserve"> anonieme en</w:t>
+      </w:r>
+      <w:r>
+        <w:rPr>
+          <w:rFonts w:asciiTheme="minorHAnsi" w:hAnsiTheme="minorHAnsi" w:cs="ADLaM Display"/>
+          <w:lang w:val="nl-BE"/>
+        </w:rPr>
+        <w:t xml:space="preserve"> asynchrone communicatie ben ik sterk afhankelijk van de goodwill van mijn online peers. </w:t>
+      </w:r>
+      <w:r>
+        <w:rPr>
+          <w:rFonts w:asciiTheme="minorHAnsi" w:hAnsiTheme="minorHAnsi" w:cs="ADLaM Display"/>
+          <w:lang w:val="nl-BE"/>
+        </w:rPr>
+        <w:t xml:space="preserve">Zo is het afwachten totdat iemand reageert op het bericht en kan het zijn dat je slechts 2 antwoorden krijgt, zoals ik of zelfs geen antwoorden. Ik was echter wel tevreden met hoe uitgebreid en duidelijk opgebouwd de antwoorden waren. De tweede reactie hield ook rekening met wat de eerste persoon al had gezegd en bouwde verder op de feedback van de eerste. </w:t>
+      </w:r>
+      <w:r>
+        <w:rPr>
+          <w:rFonts w:asciiTheme="minorHAnsi" w:hAnsiTheme="minorHAnsi" w:cs="ADLaM Display"/>
+          <w:lang w:val="nl-BE"/>
+        </w:rPr>
+        <w:t xml:space="preserve">Ook is er de mogelijkheid om te reageren op hun antwoord moest er iets toch niet duidelijk zijn. </w:t>
+      </w:r>
+    </w:p>
+    <w:p>
+      <w:pPr>
+        <w:pStyle w:val="p4"/>
+        <w:rPr>
+          <w:rFonts w:asciiTheme="minorHAnsi" w:hAnsiTheme="minorHAnsi" w:cs="ADLaM Display"/>
+          <w:lang w:val="nl-BE"/>
+        </w:rPr>
+      </w:pPr>
+      <w:r>
+        <w:rPr>
+          <w:rFonts w:asciiTheme="minorHAnsi" w:hAnsiTheme="minorHAnsi" w:cs="ADLaM Display"/>
+          <w:lang w:val="nl-BE"/>
+        </w:rPr>
+        <w:t>In tegenstelling tot asynchrone communicatie zou directe communicatie zoals face-to-face of via videogesprekken wel nog constructiever verlopen</w:t>
+      </w:r>
+      <w:r>
+        <w:rPr>
+          <w:rFonts w:asciiTheme="minorHAnsi" w:hAnsiTheme="minorHAnsi" w:cs="ADLaM Display"/>
+          <w:lang w:val="nl-BE"/>
+        </w:rPr>
+        <w:t>, a</w:t>
+      </w:r>
+      <w:r>
+        <w:rPr>
+          <w:rFonts w:asciiTheme="minorHAnsi" w:hAnsiTheme="minorHAnsi" w:cs="ADLaM Display"/>
+          <w:lang w:val="nl-BE"/>
+        </w:rPr>
+        <w:t>angezien je dan een directe uitwisseling hebt van ideeën</w:t>
+      </w:r>
+      <w:r>
+        <w:rPr>
+          <w:rFonts w:asciiTheme="minorHAnsi" w:hAnsiTheme="minorHAnsi" w:cs="ADLaM Display"/>
+          <w:lang w:val="nl-BE"/>
+        </w:rPr>
+        <w:t xml:space="preserve">. Op die manier </w:t>
+      </w:r>
+      <w:r>
+        <w:rPr>
+          <w:rFonts w:asciiTheme="minorHAnsi" w:hAnsiTheme="minorHAnsi" w:cs="ADLaM Display"/>
+          <w:lang w:val="nl-BE"/>
+        </w:rPr>
+        <w:t>kan je samen nadenken en verder bouwen op de feedback of het denkproces van de andere.</w:t>
+      </w:r>
+      <w:r>
+        <w:rPr>
+          <w:rFonts w:asciiTheme="minorHAnsi" w:hAnsiTheme="minorHAnsi" w:cs="ADLaM Display"/>
+          <w:lang w:val="nl-BE"/>
+        </w:rPr>
+        <w:t xml:space="preserve"> Ook zorgt dit voor minder ruis op de communicatie dan bij </w:t>
+      </w:r>
+      <w:r>
+        <w:rPr>
+          <w:rFonts w:asciiTheme="minorHAnsi" w:hAnsiTheme="minorHAnsi" w:cs="ADLaM Display"/>
+          <w:lang w:val="nl-BE"/>
+        </w:rPr>
+        <w:t>geschreven forumberichten.</w:t>
+      </w:r>
+      <w:r>
+        <w:rPr>
+          <w:rFonts w:asciiTheme="minorHAnsi" w:hAnsiTheme="minorHAnsi" w:cs="ADLaM Display"/>
+          <w:lang w:val="nl-BE"/>
+        </w:rPr>
         <w:t xml:space="preserve"> </w:t>
       </w:r>
     </w:p>
     <w:p>
       <w:pPr>
-        <w:pStyle w:val="Heading1"/>
-        <w:rPr>
-          <w:lang w:val="nl-BE"/>
-        </w:rPr>
-      </w:pPr>
-      <w:r>
-        <w:rPr>
-          <w:lang w:val="nl-BE"/>
-        </w:rPr>
-        <w:t>Projectoverzicht</w:t>
-      </w:r>
-    </w:p>
-    <w:p>
-      <w:pPr>
-        <w:pStyle w:val="p1"/>
-        <w:rPr>
-          <w:rFonts w:asciiTheme="minorHAnsi" w:hAnsiTheme="minorHAnsi"/>
-          <w:lang w:val="nl-BE"/>
-        </w:rPr>
-      </w:pPr>
-      <w:r>
-        <w:rPr>
-          <w:rFonts w:asciiTheme="minorHAnsi" w:hAnsiTheme="minorHAnsi"/>
-          <w:lang w:val="nl-BE"/>
-        </w:rPr>
-        <w:t xml:space="preserve">Voor dit project gebruikte ik </w:t>
-      </w:r>
-      <w:r>
-        <w:rPr>
-          <w:rFonts w:asciiTheme="minorHAnsi" w:hAnsiTheme="minorHAnsi"/>
-          <w:lang w:val="nl-BE"/>
-        </w:rPr>
-        <w:t>het gegeven</w:t>
-      </w:r>
-      <w:r>
-        <w:rPr>
-          <w:rFonts w:asciiTheme="minorHAnsi" w:hAnsiTheme="minorHAnsi"/>
-          <w:lang w:val="nl-BE"/>
-        </w:rPr>
-        <w:t xml:space="preserve"> YouTube-filmpje als basis om het spel te programmeren. Nadat ik de basisfunctionaliteiten had geïmplementeerd en enkele wijzigingen had toegevoegd, besloot ik om feedback te vragen op het forum. Mijn doel was om mijn code te verbeteren op het gebied van efficiëntie, structuur en best practices. De feedback die ik kreeg, hielp mij om bepaalde concepten beter te begrijpen en mijn code verder te optimaliseren.</w:t>
-      </w:r>
-    </w:p>
-    <w:p>
-      <w:pPr>
-        <w:pStyle w:val="Heading1"/>
-        <w:rPr>
-          <w:lang w:val="nl-BE"/>
-        </w:rPr>
-      </w:pPr>
-      <w:r>
-        <w:rPr>
-          <w:lang w:val="nl-BE"/>
-        </w:rPr>
-        <w:t>Communicatie</w:t>
-      </w:r>
-    </w:p>
-    <w:p>
-      <w:pPr>
         <w:pStyle w:val="p4"/>
         <w:rPr>
           <w:rFonts w:asciiTheme="minorHAnsi" w:hAnsiTheme="minorHAnsi" w:cs="ADLaM Display"/>
@@ -181,161 +485,148 @@
           <w:rFonts w:asciiTheme="minorHAnsi" w:hAnsiTheme="minorHAnsi" w:cs="ADLaM Display"/>
           <w:lang w:val="nl-BE"/>
         </w:rPr>
-        <w:t>De communicatie vond asynchroon plaats via forumberichten en reacties. Ik heb mijn project gepost op Code Review Stack Exchange en kreeg constructieve kritiek van ervaren ontwikkelaars. De belangrijkste communicatiemiddelen waren</w:t>
-      </w:r>
-      <w:r>
-        <w:rPr>
-          <w:rFonts w:asciiTheme="minorHAnsi" w:hAnsiTheme="minorHAnsi" w:cs="ADLaM Display"/>
-          <w:lang w:val="nl-BE"/>
-        </w:rPr>
-        <w:t xml:space="preserve"> het onlineforum Code Review Stack Exchange voor feedback, en later GitHub voor het delen van de code.</w:t>
-      </w:r>
-    </w:p>
-    <w:p>
-      <w:pPr>
-        <w:pStyle w:val="Heading1"/>
-        <w:rPr>
-          <w:lang w:val="nl-BE"/>
-        </w:rPr>
-      </w:pPr>
-      <w:r>
-        <w:rPr>
-          <w:lang w:val="nl-BE"/>
-        </w:rPr>
-        <w:t>Uitdagingen in communicatie</w:t>
-      </w:r>
-    </w:p>
-    <w:p>
-      <w:pPr>
-        <w:pStyle w:val="p1"/>
-        <w:rPr>
-          <w:rFonts w:asciiTheme="minorHAnsi" w:hAnsiTheme="minorHAnsi"/>
-          <w:lang w:val="nl-BE"/>
-        </w:rPr>
-      </w:pPr>
-      <w:r>
-        <w:rPr>
-          <w:rFonts w:asciiTheme="minorHAnsi" w:hAnsiTheme="minorHAnsi"/>
-          <w:lang w:val="nl-BE"/>
-        </w:rPr>
-        <w:t>Een van de belangrijkste uitdagingen was de asynchrone</w:t>
-      </w:r>
-      <w:r>
-        <w:rPr>
-          <w:rFonts w:asciiTheme="minorHAnsi" w:hAnsiTheme="minorHAnsi"/>
-          <w:lang w:val="nl-BE"/>
-        </w:rPr>
-        <w:t xml:space="preserve"> communicatie.</w:t>
-      </w:r>
-      <w:r>
-        <w:rPr>
-          <w:rFonts w:asciiTheme="minorHAnsi" w:hAnsiTheme="minorHAnsi"/>
-          <w:lang w:val="nl-BE"/>
-        </w:rPr>
-        <w:t xml:space="preserve"> In tegenstelling tot realtime communicatiemiddelen zoals videogesprekken of chatplatforms, </w:t>
-      </w:r>
-      <w:r>
-        <w:rPr>
-          <w:rFonts w:asciiTheme="minorHAnsi" w:hAnsiTheme="minorHAnsi"/>
-          <w:lang w:val="nl-BE"/>
-        </w:rPr>
-        <w:t>diende ik soms een tijdje te wachten voordat ik feedback ontving.</w:t>
-      </w:r>
-    </w:p>
-    <w:p>
-      <w:pPr>
-        <w:pStyle w:val="p1"/>
-        <w:rPr>
-          <w:rFonts w:asciiTheme="minorHAnsi" w:hAnsiTheme="minorHAnsi"/>
-          <w:lang w:val="nl-BE"/>
-        </w:rPr>
-      </w:pPr>
-      <w:r>
-        <w:rPr>
-          <w:rFonts w:asciiTheme="minorHAnsi" w:hAnsiTheme="minorHAnsi"/>
-          <w:lang w:val="nl-BE"/>
-        </w:rPr>
-        <w:t xml:space="preserve">Daarnaast merkte ik dat het werken met ervaren ontwikkelaars via een forum zowel voordelen als nadelen had. </w:t>
-      </w:r>
-    </w:p>
-    <w:p>
-      <w:pPr>
-        <w:pStyle w:val="p1"/>
-        <w:rPr>
-          <w:rFonts w:asciiTheme="minorHAnsi" w:hAnsiTheme="minorHAnsi"/>
-          <w:lang w:val="nl-BE"/>
-        </w:rPr>
-      </w:pPr>
-      <w:r>
-        <w:rPr>
-          <w:rFonts w:asciiTheme="minorHAnsi" w:hAnsiTheme="minorHAnsi"/>
-          <w:lang w:val="nl-BE"/>
-        </w:rPr>
-        <w:t>E</w:t>
-      </w:r>
-      <w:r>
-        <w:rPr>
-          <w:rFonts w:asciiTheme="minorHAnsi" w:hAnsiTheme="minorHAnsi"/>
-          <w:lang w:val="nl-BE"/>
-        </w:rPr>
-        <w:t>é</w:t>
-      </w:r>
-      <w:r>
-        <w:rPr>
-          <w:rFonts w:asciiTheme="minorHAnsi" w:hAnsiTheme="minorHAnsi"/>
-          <w:lang w:val="nl-BE"/>
-        </w:rPr>
-        <w:t>n uitdaging was de manier waarop ik mijn vraag formuleerde. Ik vroeg in eerste instantie om algemene feedback op mijn code, maar dit bleek een erg brede vraag te zijn. Hierdoor kreeg ik soms suggesties die niet direct aansloten bij mijn leerdoelen of de opdracht. Achteraf gezien had ik beter specifieke vragen kunnen stellen, bijvoorbeeld over de efficiëntie van mijn code of hoe ik bepaalde functies beter kon structureren.</w:t>
-      </w:r>
-    </w:p>
-    <w:p>
-      <w:pPr>
-        <w:pStyle w:val="p1"/>
-        <w:rPr>
-          <w:rFonts w:asciiTheme="minorHAnsi" w:hAnsiTheme="minorHAnsi"/>
-          <w:lang w:val="nl-BE"/>
-        </w:rPr>
-      </w:pPr>
-      <w:r>
-        <w:rPr>
-          <w:rFonts w:asciiTheme="minorHAnsi" w:hAnsiTheme="minorHAnsi"/>
+        <w:t xml:space="preserve">Verder brengt het werken met ervaren ontwikkelaars op een forum ook nog andere voor- en nadelen met zich mee. Zo hebben ze heel veel kennis, maar aangezien ik nog maar aan het begin van mijn opleiding sta, was het moeilijk om in te schatten of ik binnen de scope van de opdracht bleef. De feedback hielp zeker wel om de code te verbeteren, maar het bleef moeilijk om in te schatten of de wijzigingen me niet te ver </w:t>
+      </w:r>
+      <w:r>
+        <w:rPr>
+          <w:rFonts w:asciiTheme="minorHAnsi" w:hAnsiTheme="minorHAnsi" w:cs="ADLaM Display"/>
+          <w:lang w:val="nl-BE"/>
+        </w:rPr>
+        <w:t>wegdreven</w:t>
+      </w:r>
+      <w:r>
+        <w:rPr>
+          <w:rFonts w:asciiTheme="minorHAnsi" w:hAnsiTheme="minorHAnsi" w:cs="ADLaM Display"/>
+          <w:lang w:val="nl-BE"/>
+        </w:rPr>
+        <w:t xml:space="preserve">. Het was dus moeilijk om te bepalen </w:t>
+      </w:r>
+      <w:r>
+        <w:rPr>
+          <w:rFonts w:asciiTheme="minorHAnsi" w:hAnsiTheme="minorHAnsi" w:cs="ADLaM Display"/>
+          <w:lang w:val="nl-BE"/>
+        </w:rPr>
+        <w:t>welke</w:t>
+      </w:r>
+      <w:r>
+        <w:rPr>
+          <w:rFonts w:asciiTheme="minorHAnsi" w:hAnsiTheme="minorHAnsi" w:cs="ADLaM Display"/>
+          <w:lang w:val="nl-BE"/>
+        </w:rPr>
+        <w:t xml:space="preserve"> suggesties ik moest volgen en welke ik beter kon negeren.  </w:t>
+      </w:r>
+    </w:p>
+    <w:p>
+      <w:pPr>
+        <w:pStyle w:val="p4"/>
+        <w:rPr>
+          <w:rFonts w:asciiTheme="minorHAnsi" w:hAnsiTheme="minorHAnsi" w:cs="ADLaM Display"/>
+          <w:lang w:val="nl-BE"/>
+        </w:rPr>
+      </w:pPr>
+      <w:r>
+        <w:rPr>
+          <w:rFonts w:asciiTheme="minorHAnsi" w:hAnsiTheme="minorHAnsi" w:cs="ADLaM Display"/>
           <w:lang w:val="nl-BE"/>
         </w:rPr>
         <w:lastRenderedPageBreak/>
-        <w:t xml:space="preserve">Tot slot vond ik het soms lastig om te beoordelen of ik binnen de scope van de opdracht bleef. De feedback die ik kreeg, hielp mij wel om mijn code te verbeteren, maar niet altijd bij het inschatten of bepaalde wijzigingen </w:t>
-      </w:r>
-      <w:r>
-        <w:rPr>
-          <w:rFonts w:asciiTheme="minorHAnsi" w:hAnsiTheme="minorHAnsi"/>
-          <w:lang w:val="nl-BE"/>
-        </w:rPr>
-        <w:t>mij al da</w:t>
-      </w:r>
-      <w:r>
-        <w:rPr>
-          <w:rFonts w:asciiTheme="minorHAnsi" w:hAnsiTheme="minorHAnsi"/>
-          <w:lang w:val="nl-BE"/>
-        </w:rPr>
-        <w:t>n</w:t>
-      </w:r>
-      <w:r>
-        <w:rPr>
-          <w:rFonts w:asciiTheme="minorHAnsi" w:hAnsiTheme="minorHAnsi"/>
-          <w:lang w:val="nl-BE"/>
-        </w:rPr>
-        <w:t xml:space="preserve"> niet te ver dreven</w:t>
-      </w:r>
-      <w:r>
-        <w:rPr>
-          <w:rFonts w:asciiTheme="minorHAnsi" w:hAnsiTheme="minorHAnsi"/>
-          <w:lang w:val="nl-BE"/>
-        </w:rPr>
-        <w:t>. Dit maakte het moeilijk om te bepalen welke suggesties ik moest volgen en welke ik beter kon negeren.</w:t>
-      </w:r>
-    </w:p>
-    <w:p>
-      <w:pPr>
-        <w:pStyle w:val="Heading1"/>
+        <w:t xml:space="preserve">Tot slot heeft deze vorm van feedback vragen me ook </w:t>
+      </w:r>
+      <w:r>
+        <w:rPr>
+          <w:rFonts w:asciiTheme="minorHAnsi" w:hAnsiTheme="minorHAnsi" w:cs="ADLaM Display"/>
+          <w:lang w:val="nl-BE"/>
+        </w:rPr>
+        <w:t xml:space="preserve">het belang van het </w:t>
+      </w:r>
+      <w:r>
+        <w:rPr>
+          <w:rFonts w:asciiTheme="minorHAnsi" w:hAnsiTheme="minorHAnsi" w:cs="ADLaM Display"/>
+          <w:lang w:val="nl-BE"/>
+        </w:rPr>
+        <w:t xml:space="preserve">formuleren van </w:t>
+      </w:r>
+      <w:r>
+        <w:rPr>
+          <w:rFonts w:asciiTheme="minorHAnsi" w:hAnsiTheme="minorHAnsi" w:cs="ADLaM Display"/>
+          <w:lang w:val="nl-BE"/>
+        </w:rPr>
+        <w:t>een duidelijke vraag</w:t>
+      </w:r>
+      <w:r>
+        <w:rPr>
+          <w:rFonts w:asciiTheme="minorHAnsi" w:hAnsiTheme="minorHAnsi" w:cs="ADLaM Display"/>
+          <w:lang w:val="nl-BE"/>
+        </w:rPr>
+        <w:t xml:space="preserve"> geleerd</w:t>
+      </w:r>
+      <w:r>
+        <w:rPr>
+          <w:rFonts w:asciiTheme="minorHAnsi" w:hAnsiTheme="minorHAnsi" w:cs="ADLaM Display"/>
+          <w:lang w:val="nl-BE"/>
+        </w:rPr>
+        <w:t xml:space="preserve">. In </w:t>
+      </w:r>
+      <w:r>
+        <w:rPr>
+          <w:rFonts w:asciiTheme="minorHAnsi" w:hAnsiTheme="minorHAnsi" w:cs="ADLaM Display"/>
+          <w:lang w:val="nl-BE"/>
+        </w:rPr>
+        <w:t>het forumbericht heb</w:t>
+      </w:r>
+      <w:r>
+        <w:rPr>
+          <w:rFonts w:asciiTheme="minorHAnsi" w:hAnsiTheme="minorHAnsi" w:cs="ADLaM Display"/>
+          <w:lang w:val="nl-BE"/>
+        </w:rPr>
+        <w:t xml:space="preserve"> ik om algemene feedback van mijn code gevraagd, maar</w:t>
+      </w:r>
+      <w:r>
+        <w:rPr>
+          <w:rFonts w:asciiTheme="minorHAnsi" w:hAnsiTheme="minorHAnsi" w:cs="ADLaM Display"/>
+          <w:lang w:val="nl-BE"/>
+        </w:rPr>
+        <w:t xml:space="preserve"> uit de reacties die ik kreeg, bleek dit uiteindelijk te vaag. </w:t>
+      </w:r>
+      <w:r>
+        <w:rPr>
+          <w:rFonts w:asciiTheme="minorHAnsi" w:hAnsiTheme="minorHAnsi" w:cs="ADLaM Display"/>
+          <w:lang w:val="nl-BE"/>
+        </w:rPr>
+        <w:t>Zo kreeg ik suggesties die niet aansloten bij de leerdoelen of de opdracht. Achteraf gezien had ik beter specifieke</w:t>
+      </w:r>
+      <w:r>
+        <w:rPr>
+          <w:rFonts w:asciiTheme="minorHAnsi" w:hAnsiTheme="minorHAnsi" w:cs="ADLaM Display"/>
+          <w:lang w:val="nl-BE"/>
+        </w:rPr>
+        <w:t>re</w:t>
+      </w:r>
+      <w:r>
+        <w:rPr>
+          <w:rFonts w:asciiTheme="minorHAnsi" w:hAnsiTheme="minorHAnsi" w:cs="ADLaM Display"/>
+          <w:lang w:val="nl-BE"/>
+        </w:rPr>
+        <w:t xml:space="preserve"> vragen </w:t>
+      </w:r>
+      <w:r>
+        <w:rPr>
+          <w:rFonts w:asciiTheme="minorHAnsi" w:hAnsiTheme="minorHAnsi" w:cs="ADLaM Display"/>
+          <w:lang w:val="nl-BE"/>
+        </w:rPr>
+        <w:t>gesteld</w:t>
+      </w:r>
+      <w:r>
+        <w:rPr>
+          <w:rFonts w:asciiTheme="minorHAnsi" w:hAnsiTheme="minorHAnsi" w:cs="ADLaM Display"/>
+          <w:lang w:val="nl-BE"/>
+        </w:rPr>
+        <w:t xml:space="preserve">, zoals over de efficientie van de code, of hoe ik bepaalde functies beter zou kunnen structureren. </w:t>
+      </w:r>
+    </w:p>
+    <w:p>
+      <w:pPr>
+        <w:pStyle w:val="Heading2"/>
         <w:rPr>
           <w:lang w:val="nl-BE"/>
         </w:rPr>
@@ -374,8 +665,6 @@
         <w:rPr>
           <w:rStyle w:val="s1"/>
           <w:rFonts w:asciiTheme="minorHAnsi" w:eastAsiaTheme="majorEastAsia" w:hAnsiTheme="minorHAnsi" w:cs="ADLaM Display"/>
-          <w:b/>
-          <w:bCs/>
           <w:lang w:val="nl-BE"/>
         </w:rPr>
         <w:t>Mijn rol:</w:t>
@@ -386,6 +675,13 @@
           <w:lang w:val="nl-BE"/>
         </w:rPr>
         <w:t xml:space="preserve"> Het schrijven van de eerste versie van het Blackjack-spel, het testen van functies en het debuggen van problemen.</w:t>
+      </w:r>
+      <w:r>
+        <w:rPr>
+          <w:rFonts w:asciiTheme="minorHAnsi" w:hAnsiTheme="minorHAnsi" w:cs="ADLaM Display"/>
+          <w:lang w:val="nl-BE"/>
+        </w:rPr>
+        <w:t xml:space="preserve"> </w:t>
       </w:r>
     </w:p>
     <w:p>
@@ -415,8 +711,6 @@
         <w:rPr>
           <w:rStyle w:val="s1"/>
           <w:rFonts w:asciiTheme="minorHAnsi" w:eastAsiaTheme="majorEastAsia" w:hAnsiTheme="minorHAnsi" w:cs="ADLaM Display"/>
-          <w:b/>
-          <w:bCs/>
           <w:lang w:val="nl-BE"/>
         </w:rPr>
         <w:t>Rol van mijn samenwerkingspartner:</w:t>
@@ -453,50 +747,29 @@
       </w:pPr>
       <w:r>
         <w:rPr>
-          <w:rFonts w:asciiTheme="minorHAnsi" w:hAnsiTheme="minorHAnsi"/>
-          <w:lang w:val="nl-BE"/>
-        </w:rPr>
-        <w:t xml:space="preserve">Een nadeel was dat </w:t>
-      </w:r>
-      <w:r>
-        <w:rPr>
-          <w:rFonts w:asciiTheme="minorHAnsi" w:hAnsiTheme="minorHAnsi"/>
-          <w:lang w:val="nl-BE"/>
-        </w:rPr>
-        <w:t>ontwikkelaars</w:t>
-      </w:r>
-      <w:r>
-        <w:rPr>
-          <w:rFonts w:asciiTheme="minorHAnsi" w:hAnsiTheme="minorHAnsi"/>
-          <w:lang w:val="nl-BE"/>
-        </w:rPr>
-        <w:t xml:space="preserve"> vaak op een ander niveau werkten dan ik, waardoor hun feedback soms moeilijk te begrijpen of te implementeren was. Bovendien wisten zij niet wat mijn exacte voorkennis was, waardoor sommige suggesties voor mij niet altijd direct toepasbaar waren. Dit maakte het lastiger om optimaal gebruik te maken van hun inzichten.</w:t>
-      </w:r>
-      <w:r>
-        <w:rPr>
-          <w:rFonts w:asciiTheme="minorHAnsi" w:hAnsiTheme="minorHAnsi"/>
-          <w:lang w:val="nl-BE"/>
-        </w:rPr>
-        <w:t xml:space="preserve"> </w:t>
-      </w:r>
-      <w:r>
-        <w:rPr>
-          <w:rFonts w:asciiTheme="minorHAnsi" w:hAnsiTheme="minorHAnsi" w:cs="ADLaM Display"/>
-          <w:lang w:val="nl-BE"/>
-        </w:rPr>
-        <w:t xml:space="preserve">Er waren geen conflicten over rollen, </w:t>
-      </w:r>
-      <w:r>
-        <w:rPr>
-          <w:rFonts w:asciiTheme="minorHAnsi" w:hAnsiTheme="minorHAnsi" w:cs="ADLaM Display"/>
-          <w:lang w:val="nl-BE"/>
-        </w:rPr>
-        <w:t>gezien de aard van de communicatie.</w:t>
-      </w:r>
-    </w:p>
-    <w:p>
-      <w:pPr>
-        <w:pStyle w:val="Heading1"/>
+          <w:rFonts w:asciiTheme="minorHAnsi" w:hAnsiTheme="minorHAnsi" w:cs="ADLaM Display"/>
+          <w:lang w:val="nl-BE"/>
+        </w:rPr>
+        <w:t xml:space="preserve">Doordat het moeilijk inschatten is voor mijn samenwerkingspartners wat mijn exacte voorkennis is, en dat zij vaak op een hoger niveau werken, was hun feedback soms moeilijk te begrijpen en uit te voeren. Een deel van hun suggesties </w:t>
+      </w:r>
+      <w:r>
+        <w:rPr>
+          <w:rFonts w:asciiTheme="minorHAnsi" w:hAnsiTheme="minorHAnsi" w:cs="ADLaM Display"/>
+          <w:lang w:val="nl-BE"/>
+        </w:rPr>
+        <w:t>waren</w:t>
+      </w:r>
+      <w:r>
+        <w:rPr>
+          <w:rFonts w:asciiTheme="minorHAnsi" w:hAnsiTheme="minorHAnsi" w:cs="ADLaM Display"/>
+          <w:lang w:val="nl-BE"/>
+        </w:rPr>
+        <w:t xml:space="preserve"> daardoor ook niet altijd toepasbaar voor mij. Dit zorgde ervoor dat ik niet optimaal van hun kennis en inzichten gebruik kon maken. </w:t>
+      </w:r>
+    </w:p>
+    <w:p>
+      <w:pPr>
+        <w:pStyle w:val="Heading2"/>
         <w:rPr>
           <w:lang w:val="nl-BE"/>
         </w:rPr>
@@ -526,7 +799,7 @@
     </w:p>
     <w:p>
       <w:pPr>
-        <w:pStyle w:val="Heading1"/>
+        <w:pStyle w:val="Heading2"/>
         <w:rPr>
           <w:lang w:val="nl-BE"/>
         </w:rPr>
@@ -707,12 +980,23 @@
     </w:p>
     <w:p>
       <w:pPr>
+        <w:pStyle w:val="p2"/>
+        <w:rPr>
+          <w:rFonts w:asciiTheme="minorHAnsi" w:hAnsiTheme="minorHAnsi" w:cs="ADLaM Display"/>
+          <w:lang w:val="nl-BE"/>
+        </w:rPr>
+      </w:pPr>
+    </w:p>
+    <w:p>
+      <w:pPr>
         <w:rPr>
           <w:lang w:val="nl-BE"/>
         </w:rPr>
       </w:pPr>
     </w:p>
     <w:sectPr>
+      <w:headerReference w:type="default" r:id="rId8"/>
+      <w:footerReference w:type="default" r:id="rId9"/>
       <w:pgSz w:w="12240" w:h="15840"/>
       <w:pgMar w:top="1440" w:right="1440" w:bottom="1440" w:left="1440" w:header="720" w:footer="720" w:gutter="0"/>
       <w:cols w:space="720"/>
@@ -722,22 +1006,449 @@
 </w:document>
 </file>
 
+<file path=word/endnotes.xml><?xml version="1.0" encoding="utf-8"?>
+<w:endnotes xmlns:wpc="http://schemas.microsoft.com/office/word/2010/wordprocessingCanvas" xmlns:cx="http://schemas.microsoft.com/office/drawing/2014/chartex" xmlns:cx1="http://schemas.microsoft.com/office/drawing/2015/9/8/chartex" xmlns:cx2="http://schemas.microsoft.com/office/drawing/2015/10/21/chartex" xmlns:cx3="http://schemas.microsoft.com/office/drawing/2016/5/9/chartex" xmlns:cx4="http://schemas.microsoft.com/office/drawing/2016/5/10/chartex" xmlns:cx5="http://schemas.microsoft.com/office/drawing/2016/5/11/chartex" xmlns:cx6="http://schemas.microsoft.com/office/drawing/2016/5/12/chartex" xmlns:cx7="http://schemas.microsoft.com/office/drawing/2016/5/13/chartex" xmlns:cx8="http://schemas.microsoft.com/office/drawing/2016/5/14/chartex" xmlns:mc="http://schemas.openxmlformats.org/markup-compatibility/2006" xmlns:aink="http://schemas.microsoft.com/office/drawing/2016/ink" xmlns:am3d="http://schemas.microsoft.com/office/drawing/2017/model3d" xmlns:o="urn:schemas-microsoft-com:office:office" xmlns:oel="http://schemas.microsoft.com/office/2019/extlst" xmlns:r="http://schemas.openxmlformats.org/officeDocument/2006/relationships" xmlns:m="http://schemas.openxmlformats.org/officeDocument/2006/math" xmlns:v="urn:schemas-microsoft-com:vml" xmlns:wp14="http://schemas.microsoft.com/office/word/2010/wordprocessingDrawing" xmlns:wp="http://schemas.openxmlformats.org/drawingml/2006/wordprocessingDrawing" xmlns:w10="urn:schemas-microsoft-com:office:word" xmlns:w="http://schemas.openxmlformats.org/wordprocessingml/2006/main" xmlns:w14="http://schemas.microsoft.com/office/word/2010/wordml" xmlns:w15="http://schemas.microsoft.com/office/word/2012/wordml" xmlns:w16cex="http://schemas.microsoft.com/office/word/2018/wordml/cex" xmlns:w16cid="http://schemas.microsoft.com/office/word/2016/wordml/cid" xmlns:w16="http://schemas.microsoft.com/office/word/2018/wordml" xmlns:w16du="http://schemas.microsoft.com/office/word/2023/wordml/word16du" xmlns:w16sdtdh="http://schemas.microsoft.com/office/word/2020/wordml/sdtdatahash" xmlns:w16sdtfl="http://schemas.microsoft.com/office/word/2024/wordml/sdtformatlock" xmlns:w16se="http://schemas.microsoft.com/office/word/2015/wordml/symex" xmlns:wpg="http://schemas.microsoft.com/office/word/2010/wordprocessingGroup" xmlns:wpi="http://schemas.microsoft.com/office/word/2010/wordprocessingInk" xmlns:wne="http://schemas.microsoft.com/office/word/2006/wordml" xmlns:wps="http://schemas.microsoft.com/office/word/2010/wordprocessingShape" mc:Ignorable="w14 w15 w16se w16cid w16 w16cex w16sdtdh w16sdtfl w16du wp14">
+  <w:endnote w:type="separator" w:id="-1">
+    <w:p>
+      <w:pPr>
+        <w:spacing w:after="0" w:line="240" w:lineRule="auto"/>
+      </w:pPr>
+      <w:r>
+        <w:separator/>
+      </w:r>
+    </w:p>
+  </w:endnote>
+  <w:endnote w:type="continuationSeparator" w:id="0">
+    <w:p>
+      <w:pPr>
+        <w:spacing w:after="0" w:line="240" w:lineRule="auto"/>
+      </w:pPr>
+      <w:r>
+        <w:continuationSeparator/>
+      </w:r>
+    </w:p>
+  </w:endnote>
+</w:endnotes>
+</file>
+
+<file path=word/footer1.xml><?xml version="1.0" encoding="utf-8"?>
+<w:ftr xmlns:wpc="http://schemas.microsoft.com/office/word/2010/wordprocessingCanvas" xmlns:cx="http://schemas.microsoft.com/office/drawing/2014/chartex" xmlns:cx1="http://schemas.microsoft.com/office/drawing/2015/9/8/chartex" xmlns:cx2="http://schemas.microsoft.com/office/drawing/2015/10/21/chartex" xmlns:cx3="http://schemas.microsoft.com/office/drawing/2016/5/9/chartex" xmlns:cx4="http://schemas.microsoft.com/office/drawing/2016/5/10/chartex" xmlns:cx5="http://schemas.microsoft.com/office/drawing/2016/5/11/chartex" xmlns:cx6="http://schemas.microsoft.com/office/drawing/2016/5/12/chartex" xmlns:cx7="http://schemas.microsoft.com/office/drawing/2016/5/13/chartex" xmlns:cx8="http://schemas.microsoft.com/office/drawing/2016/5/14/chartex" xmlns:mc="http://schemas.openxmlformats.org/markup-compatibility/2006" xmlns:aink="http://schemas.microsoft.com/office/drawing/2016/ink" xmlns:am3d="http://schemas.microsoft.com/office/drawing/2017/model3d" xmlns:o="urn:schemas-microsoft-com:office:office" xmlns:oel="http://schemas.microsoft.com/office/2019/extlst" xmlns:r="http://schemas.openxmlformats.org/officeDocument/2006/relationships" xmlns:m="http://schemas.openxmlformats.org/officeDocument/2006/math" xmlns:v="urn:schemas-microsoft-com:vml" xmlns:wp14="http://schemas.microsoft.com/office/word/2010/wordprocessingDrawing" xmlns:wp="http://schemas.openxmlformats.org/drawingml/2006/wordprocessingDrawing" xmlns:w10="urn:schemas-microsoft-com:office:word" xmlns:w="http://schemas.openxmlformats.org/wordprocessingml/2006/main" xmlns:w14="http://schemas.microsoft.com/office/word/2010/wordml" xmlns:w15="http://schemas.microsoft.com/office/word/2012/wordml" xmlns:w16cex="http://schemas.microsoft.com/office/word/2018/wordml/cex" xmlns:w16cid="http://schemas.microsoft.com/office/word/2016/wordml/cid" xmlns:w16="http://schemas.microsoft.com/office/word/2018/wordml" xmlns:w16du="http://schemas.microsoft.com/office/word/2023/wordml/word16du" xmlns:w16sdtdh="http://schemas.microsoft.com/office/word/2020/wordml/sdtdatahash" xmlns:w16sdtfl="http://schemas.microsoft.com/office/word/2024/wordml/sdtformatlock" xmlns:w16se="http://schemas.microsoft.com/office/word/2015/wordml/symex" xmlns:wpg="http://schemas.microsoft.com/office/word/2010/wordprocessingGroup" xmlns:wpi="http://schemas.microsoft.com/office/word/2010/wordprocessingInk" xmlns:wne="http://schemas.microsoft.com/office/word/2006/wordml" xmlns:wps="http://schemas.microsoft.com/office/word/2010/wordprocessingShape" mc:Ignorable="w14 w15 w16se w16cid w16 w16cex w16sdtdh w16sdtfl w16du wp14">
+  <w:sdt>
+    <w:sdtPr>
+      <w:id w:val="-1482921879"/>
+      <w:docPartObj>
+        <w:docPartGallery w:val="Page Numbers (Bottom of Page)"/>
+        <w:docPartUnique/>
+      </w:docPartObj>
+    </w:sdtPr>
+    <w:sdtEndPr>
+      <w:rPr>
+        <w:noProof/>
+      </w:rPr>
+    </w:sdtEndPr>
+    <w:sdtContent>
+      <w:p>
+        <w:pPr>
+          <w:pStyle w:val="Footer"/>
+          <w:jc w:val="right"/>
+        </w:pPr>
+        <w:r>
+          <w:fldChar w:fldCharType="begin"/>
+        </w:r>
+        <w:r>
+          <w:instrText xml:space="preserve"> PAGE   \* MERGEFORMAT </w:instrText>
+        </w:r>
+        <w:r>
+          <w:fldChar w:fldCharType="separate"/>
+        </w:r>
+        <w:r>
+          <w:rPr>
+            <w:noProof/>
+          </w:rPr>
+          <w:t>2</w:t>
+        </w:r>
+        <w:r>
+          <w:rPr>
+            <w:noProof/>
+          </w:rPr>
+          <w:fldChar w:fldCharType="end"/>
+        </w:r>
+      </w:p>
+    </w:sdtContent>
+  </w:sdt>
+  <w:p>
+    <w:pPr>
+      <w:pStyle w:val="Footer"/>
+    </w:pPr>
+  </w:p>
+</w:ftr>
+</file>
+
+<file path=word/footnotes.xml><?xml version="1.0" encoding="utf-8"?>
+<w:footnotes xmlns:wpc="http://schemas.microsoft.com/office/word/2010/wordprocessingCanvas" xmlns:cx="http://schemas.microsoft.com/office/drawing/2014/chartex" xmlns:cx1="http://schemas.microsoft.com/office/drawing/2015/9/8/chartex" xmlns:cx2="http://schemas.microsoft.com/office/drawing/2015/10/21/chartex" xmlns:cx3="http://schemas.microsoft.com/office/drawing/2016/5/9/chartex" xmlns:cx4="http://schemas.microsoft.com/office/drawing/2016/5/10/chartex" xmlns:cx5="http://schemas.microsoft.com/office/drawing/2016/5/11/chartex" xmlns:cx6="http://schemas.microsoft.com/office/drawing/2016/5/12/chartex" xmlns:cx7="http://schemas.microsoft.com/office/drawing/2016/5/13/chartex" xmlns:cx8="http://schemas.microsoft.com/office/drawing/2016/5/14/chartex" xmlns:mc="http://schemas.openxmlformats.org/markup-compatibility/2006" xmlns:aink="http://schemas.microsoft.com/office/drawing/2016/ink" xmlns:am3d="http://schemas.microsoft.com/office/drawing/2017/model3d" xmlns:o="urn:schemas-microsoft-com:office:office" xmlns:oel="http://schemas.microsoft.com/office/2019/extlst" xmlns:r="http://schemas.openxmlformats.org/officeDocument/2006/relationships" xmlns:m="http://schemas.openxmlformats.org/officeDocument/2006/math" xmlns:v="urn:schemas-microsoft-com:vml" xmlns:wp14="http://schemas.microsoft.com/office/word/2010/wordprocessingDrawing" xmlns:wp="http://schemas.openxmlformats.org/drawingml/2006/wordprocessingDrawing" xmlns:w10="urn:schemas-microsoft-com:office:word" xmlns:w="http://schemas.openxmlformats.org/wordprocessingml/2006/main" xmlns:w14="http://schemas.microsoft.com/office/word/2010/wordml" xmlns:w15="http://schemas.microsoft.com/office/word/2012/wordml" xmlns:w16cex="http://schemas.microsoft.com/office/word/2018/wordml/cex" xmlns:w16cid="http://schemas.microsoft.com/office/word/2016/wordml/cid" xmlns:w16="http://schemas.microsoft.com/office/word/2018/wordml" xmlns:w16du="http://schemas.microsoft.com/office/word/2023/wordml/word16du" xmlns:w16sdtdh="http://schemas.microsoft.com/office/word/2020/wordml/sdtdatahash" xmlns:w16sdtfl="http://schemas.microsoft.com/office/word/2024/wordml/sdtformatlock" xmlns:w16se="http://schemas.microsoft.com/office/word/2015/wordml/symex" xmlns:wpg="http://schemas.microsoft.com/office/word/2010/wordprocessingGroup" xmlns:wpi="http://schemas.microsoft.com/office/word/2010/wordprocessingInk" xmlns:wne="http://schemas.microsoft.com/office/word/2006/wordml" xmlns:wps="http://schemas.microsoft.com/office/word/2010/wordprocessingShape" mc:Ignorable="w14 w15 w16se w16cid w16 w16cex w16sdtdh w16sdtfl w16du wp14">
+  <w:footnote w:type="separator" w:id="-1">
+    <w:p>
+      <w:pPr>
+        <w:spacing w:after="0" w:line="240" w:lineRule="auto"/>
+      </w:pPr>
+      <w:r>
+        <w:separator/>
+      </w:r>
+    </w:p>
+  </w:footnote>
+  <w:footnote w:type="continuationSeparator" w:id="0">
+    <w:p>
+      <w:pPr>
+        <w:spacing w:after="0" w:line="240" w:lineRule="auto"/>
+      </w:pPr>
+      <w:r>
+        <w:continuationSeparator/>
+      </w:r>
+    </w:p>
+  </w:footnote>
+</w:footnotes>
+</file>
+
+<file path=word/header1.xml><?xml version="1.0" encoding="utf-8"?>
+<w:hdr xmlns:wpc="http://schemas.microsoft.com/office/word/2010/wordprocessingCanvas" xmlns:cx="http://schemas.microsoft.com/office/drawing/2014/chartex" xmlns:cx1="http://schemas.microsoft.com/office/drawing/2015/9/8/chartex" xmlns:cx2="http://schemas.microsoft.com/office/drawing/2015/10/21/chartex" xmlns:cx3="http://schemas.microsoft.com/office/drawing/2016/5/9/chartex" xmlns:cx4="http://schemas.microsoft.com/office/drawing/2016/5/10/chartex" xmlns:cx5="http://schemas.microsoft.com/office/drawing/2016/5/11/chartex" xmlns:cx6="http://schemas.microsoft.com/office/drawing/2016/5/12/chartex" xmlns:cx7="http://schemas.microsoft.com/office/drawing/2016/5/13/chartex" xmlns:cx8="http://schemas.microsoft.com/office/drawing/2016/5/14/chartex" xmlns:mc="http://schemas.openxmlformats.org/markup-compatibility/2006" xmlns:aink="http://schemas.microsoft.com/office/drawing/2016/ink" xmlns:am3d="http://schemas.microsoft.com/office/drawing/2017/model3d" xmlns:o="urn:schemas-microsoft-com:office:office" xmlns:oel="http://schemas.microsoft.com/office/2019/extlst" xmlns:r="http://schemas.openxmlformats.org/officeDocument/2006/relationships" xmlns:m="http://schemas.openxmlformats.org/officeDocument/2006/math" xmlns:v="urn:schemas-microsoft-com:vml" xmlns:wp14="http://schemas.microsoft.com/office/word/2010/wordprocessingDrawing" xmlns:wp="http://schemas.openxmlformats.org/drawingml/2006/wordprocessingDrawing" xmlns:w10="urn:schemas-microsoft-com:office:word" xmlns:w="http://schemas.openxmlformats.org/wordprocessingml/2006/main" xmlns:w14="http://schemas.microsoft.com/office/word/2010/wordml" xmlns:w15="http://schemas.microsoft.com/office/word/2012/wordml" xmlns:w16cex="http://schemas.microsoft.com/office/word/2018/wordml/cex" xmlns:w16cid="http://schemas.microsoft.com/office/word/2016/wordml/cid" xmlns:w16="http://schemas.microsoft.com/office/word/2018/wordml" xmlns:w16du="http://schemas.microsoft.com/office/word/2023/wordml/word16du" xmlns:w16sdtdh="http://schemas.microsoft.com/office/word/2020/wordml/sdtdatahash" xmlns:w16sdtfl="http://schemas.microsoft.com/office/word/2024/wordml/sdtformatlock" xmlns:w16se="http://schemas.microsoft.com/office/word/2015/wordml/symex" xmlns:wpg="http://schemas.microsoft.com/office/word/2010/wordprocessingGroup" xmlns:wpi="http://schemas.microsoft.com/office/word/2010/wordprocessingInk" xmlns:wne="http://schemas.microsoft.com/office/word/2006/wordml" xmlns:wps="http://schemas.microsoft.com/office/word/2010/wordprocessingShape" mc:Ignorable="w14 w15 w16se w16cid w16 w16cex w16sdtdh w16sdtfl w16du wp14">
+  <w:p>
+    <w:pPr>
+      <w:pStyle w:val="Header"/>
+    </w:pPr>
+    <w:r>
+      <w:ptab w:relativeTo="margin" w:alignment="center" w:leader="none"/>
+    </w:r>
+    <w:r>
+      <w:ptab w:relativeTo="margin" w:alignment="right" w:leader="none"/>
+    </w:r>
+    <w:r>
+      <w:t>Jeroen Goossens</w:t>
+    </w:r>
+  </w:p>
+</w:hdr>
+</file>
+
+<file path=word/numbering.xml><?xml version="1.0" encoding="utf-8"?>
+<w:numbering xmlns:wpc="http://schemas.microsoft.com/office/word/2010/wordprocessingCanvas" xmlns:cx="http://schemas.microsoft.com/office/drawing/2014/chartex" xmlns:cx1="http://schemas.microsoft.com/office/drawing/2015/9/8/chartex" xmlns:cx2="http://schemas.microsoft.com/office/drawing/2015/10/21/chartex" xmlns:cx3="http://schemas.microsoft.com/office/drawing/2016/5/9/chartex" xmlns:cx4="http://schemas.microsoft.com/office/drawing/2016/5/10/chartex" xmlns:cx5="http://schemas.microsoft.com/office/drawing/2016/5/11/chartex" xmlns:cx6="http://schemas.microsoft.com/office/drawing/2016/5/12/chartex" xmlns:cx7="http://schemas.microsoft.com/office/drawing/2016/5/13/chartex" xmlns:cx8="http://schemas.microsoft.com/office/drawing/2016/5/14/chartex" xmlns:mc="http://schemas.openxmlformats.org/markup-compatibility/2006" xmlns:aink="http://schemas.microsoft.com/office/drawing/2016/ink" xmlns:am3d="http://schemas.microsoft.com/office/drawing/2017/model3d" xmlns:o="urn:schemas-microsoft-com:office:office" xmlns:oel="http://schemas.microsoft.com/office/2019/extlst" xmlns:r="http://schemas.openxmlformats.org/officeDocument/2006/relationships" xmlns:m="http://schemas.openxmlformats.org/officeDocument/2006/math" xmlns:v="urn:schemas-microsoft-com:vml" xmlns:wp14="http://schemas.microsoft.com/office/word/2010/wordprocessingDrawing" xmlns:wp="http://schemas.openxmlformats.org/drawingml/2006/wordprocessingDrawing" xmlns:w10="urn:schemas-microsoft-com:office:word" xmlns:w="http://schemas.openxmlformats.org/wordprocessingml/2006/main" xmlns:w14="http://schemas.microsoft.com/office/word/2010/wordml" xmlns:w15="http://schemas.microsoft.com/office/word/2012/wordml" xmlns:w16cex="http://schemas.microsoft.com/office/word/2018/wordml/cex" xmlns:w16cid="http://schemas.microsoft.com/office/word/2016/wordml/cid" xmlns:w16="http://schemas.microsoft.com/office/word/2018/wordml" xmlns:w16du="http://schemas.microsoft.com/office/word/2023/wordml/word16du" xmlns:w16sdtdh="http://schemas.microsoft.com/office/word/2020/wordml/sdtdatahash" xmlns:w16sdtfl="http://schemas.microsoft.com/office/word/2024/wordml/sdtformatlock" xmlns:w16se="http://schemas.microsoft.com/office/word/2015/wordml/symex" xmlns:wpg="http://schemas.microsoft.com/office/word/2010/wordprocessingGroup" xmlns:wpi="http://schemas.microsoft.com/office/word/2010/wordprocessingInk" xmlns:wne="http://schemas.microsoft.com/office/word/2006/wordml" xmlns:wps="http://schemas.microsoft.com/office/word/2010/wordprocessingShape" mc:Ignorable="w14 w15 w16se w16cid w16 w16cex w16sdtdh w16sdtfl w16du wp14">
+  <w:abstractNum w:abstractNumId="0" w15:restartNumberingAfterBreak="0">
+    <w:nsid w:val="440D7C38"/>
+    <w:multiLevelType w:val="multilevel"/>
+    <w:tmpl w:val="97B0DA3A"/>
+    <w:lvl w:ilvl="0">
+      <w:start w:val="1"/>
+      <w:numFmt w:val="bullet"/>
+      <w:lvlText w:val=""/>
+      <w:lvlJc w:val="left"/>
+      <w:pPr>
+        <w:tabs>
+          <w:tab w:val="num" w:pos="720"/>
+        </w:tabs>
+        <w:ind w:left="720" w:hanging="360"/>
+      </w:pPr>
+      <w:rPr>
+        <w:rFonts w:ascii="Symbol" w:hAnsi="Symbol" w:hint="default"/>
+        <w:sz w:val="20"/>
+      </w:rPr>
+    </w:lvl>
+    <w:lvl w:ilvl="1">
+      <w:start w:val="1"/>
+      <w:numFmt w:val="bullet"/>
+      <w:lvlText w:val="o"/>
+      <w:lvlJc w:val="left"/>
+      <w:pPr>
+        <w:tabs>
+          <w:tab w:val="num" w:pos="1440"/>
+        </w:tabs>
+        <w:ind w:left="1440" w:hanging="360"/>
+      </w:pPr>
+      <w:rPr>
+        <w:rFonts w:ascii="Courier New" w:hAnsi="Courier New" w:hint="default"/>
+        <w:sz w:val="20"/>
+      </w:rPr>
+    </w:lvl>
+    <w:lvl w:ilvl="2" w:tentative="1">
+      <w:start w:val="1"/>
+      <w:numFmt w:val="bullet"/>
+      <w:lvlText w:val=""/>
+      <w:lvlJc w:val="left"/>
+      <w:pPr>
+        <w:tabs>
+          <w:tab w:val="num" w:pos="2160"/>
+        </w:tabs>
+        <w:ind w:left="2160" w:hanging="360"/>
+      </w:pPr>
+      <w:rPr>
+        <w:rFonts w:ascii="Symbol" w:hAnsi="Symbol" w:hint="default"/>
+        <w:sz w:val="20"/>
+      </w:rPr>
+    </w:lvl>
+    <w:lvl w:ilvl="3" w:tentative="1">
+      <w:start w:val="1"/>
+      <w:numFmt w:val="bullet"/>
+      <w:lvlText w:val=""/>
+      <w:lvlJc w:val="left"/>
+      <w:pPr>
+        <w:tabs>
+          <w:tab w:val="num" w:pos="2880"/>
+        </w:tabs>
+        <w:ind w:left="2880" w:hanging="360"/>
+      </w:pPr>
+      <w:rPr>
+        <w:rFonts w:ascii="Symbol" w:hAnsi="Symbol" w:hint="default"/>
+        <w:sz w:val="20"/>
+      </w:rPr>
+    </w:lvl>
+    <w:lvl w:ilvl="4" w:tentative="1">
+      <w:start w:val="1"/>
+      <w:numFmt w:val="bullet"/>
+      <w:lvlText w:val=""/>
+      <w:lvlJc w:val="left"/>
+      <w:pPr>
+        <w:tabs>
+          <w:tab w:val="num" w:pos="3600"/>
+        </w:tabs>
+        <w:ind w:left="3600" w:hanging="360"/>
+      </w:pPr>
+      <w:rPr>
+        <w:rFonts w:ascii="Symbol" w:hAnsi="Symbol" w:hint="default"/>
+        <w:sz w:val="20"/>
+      </w:rPr>
+    </w:lvl>
+    <w:lvl w:ilvl="5" w:tentative="1">
+      <w:start w:val="1"/>
+      <w:numFmt w:val="bullet"/>
+      <w:lvlText w:val=""/>
+      <w:lvlJc w:val="left"/>
+      <w:pPr>
+        <w:tabs>
+          <w:tab w:val="num" w:pos="4320"/>
+        </w:tabs>
+        <w:ind w:left="4320" w:hanging="360"/>
+      </w:pPr>
+      <w:rPr>
+        <w:rFonts w:ascii="Symbol" w:hAnsi="Symbol" w:hint="default"/>
+        <w:sz w:val="20"/>
+      </w:rPr>
+    </w:lvl>
+    <w:lvl w:ilvl="6" w:tentative="1">
+      <w:start w:val="1"/>
+      <w:numFmt w:val="bullet"/>
+      <w:lvlText w:val=""/>
+      <w:lvlJc w:val="left"/>
+      <w:pPr>
+        <w:tabs>
+          <w:tab w:val="num" w:pos="5040"/>
+        </w:tabs>
+        <w:ind w:left="5040" w:hanging="360"/>
+      </w:pPr>
+      <w:rPr>
+        <w:rFonts w:ascii="Symbol" w:hAnsi="Symbol" w:hint="default"/>
+        <w:sz w:val="20"/>
+      </w:rPr>
+    </w:lvl>
+    <w:lvl w:ilvl="7" w:tentative="1">
+      <w:start w:val="1"/>
+      <w:numFmt w:val="bullet"/>
+      <w:lvlText w:val=""/>
+      <w:lvlJc w:val="left"/>
+      <w:pPr>
+        <w:tabs>
+          <w:tab w:val="num" w:pos="5760"/>
+        </w:tabs>
+        <w:ind w:left="5760" w:hanging="360"/>
+      </w:pPr>
+      <w:rPr>
+        <w:rFonts w:ascii="Symbol" w:hAnsi="Symbol" w:hint="default"/>
+        <w:sz w:val="20"/>
+      </w:rPr>
+    </w:lvl>
+    <w:lvl w:ilvl="8" w:tentative="1">
+      <w:start w:val="1"/>
+      <w:numFmt w:val="bullet"/>
+      <w:lvlText w:val=""/>
+      <w:lvlJc w:val="left"/>
+      <w:pPr>
+        <w:tabs>
+          <w:tab w:val="num" w:pos="6480"/>
+        </w:tabs>
+        <w:ind w:left="6480" w:hanging="360"/>
+      </w:pPr>
+      <w:rPr>
+        <w:rFonts w:ascii="Symbol" w:hAnsi="Symbol" w:hint="default"/>
+        <w:sz w:val="20"/>
+      </w:rPr>
+    </w:lvl>
+  </w:abstractNum>
+  <w:abstractNum w:abstractNumId="1" w15:restartNumberingAfterBreak="0">
+    <w:nsid w:val="7B960183"/>
+    <w:multiLevelType w:val="multilevel"/>
+    <w:tmpl w:val="349CBDCA"/>
+    <w:lvl w:ilvl="0">
+      <w:start w:val="1"/>
+      <w:numFmt w:val="bullet"/>
+      <w:lvlText w:val=""/>
+      <w:lvlJc w:val="left"/>
+      <w:pPr>
+        <w:tabs>
+          <w:tab w:val="num" w:pos="720"/>
+        </w:tabs>
+        <w:ind w:left="720" w:hanging="360"/>
+      </w:pPr>
+      <w:rPr>
+        <w:rFonts w:ascii="Symbol" w:hAnsi="Symbol" w:hint="default"/>
+        <w:sz w:val="20"/>
+      </w:rPr>
+    </w:lvl>
+    <w:lvl w:ilvl="1">
+      <w:start w:val="1"/>
+      <w:numFmt w:val="bullet"/>
+      <w:lvlText w:val="o"/>
+      <w:lvlJc w:val="left"/>
+      <w:pPr>
+        <w:tabs>
+          <w:tab w:val="num" w:pos="1440"/>
+        </w:tabs>
+        <w:ind w:left="1440" w:hanging="360"/>
+      </w:pPr>
+      <w:rPr>
+        <w:rFonts w:ascii="Courier New" w:hAnsi="Courier New" w:hint="default"/>
+        <w:sz w:val="20"/>
+      </w:rPr>
+    </w:lvl>
+    <w:lvl w:ilvl="2" w:tentative="1">
+      <w:start w:val="1"/>
+      <w:numFmt w:val="bullet"/>
+      <w:lvlText w:val=""/>
+      <w:lvlJc w:val="left"/>
+      <w:pPr>
+        <w:tabs>
+          <w:tab w:val="num" w:pos="2160"/>
+        </w:tabs>
+        <w:ind w:left="2160" w:hanging="360"/>
+      </w:pPr>
+      <w:rPr>
+        <w:rFonts w:ascii="Symbol" w:hAnsi="Symbol" w:hint="default"/>
+        <w:sz w:val="20"/>
+      </w:rPr>
+    </w:lvl>
+    <w:lvl w:ilvl="3" w:tentative="1">
+      <w:start w:val="1"/>
+      <w:numFmt w:val="bullet"/>
+      <w:lvlText w:val=""/>
+      <w:lvlJc w:val="left"/>
+      <w:pPr>
+        <w:tabs>
+          <w:tab w:val="num" w:pos="2880"/>
+        </w:tabs>
+        <w:ind w:left="2880" w:hanging="360"/>
+      </w:pPr>
+      <w:rPr>
+        <w:rFonts w:ascii="Symbol" w:hAnsi="Symbol" w:hint="default"/>
+        <w:sz w:val="20"/>
+      </w:rPr>
+    </w:lvl>
+    <w:lvl w:ilvl="4" w:tentative="1">
+      <w:start w:val="1"/>
+      <w:numFmt w:val="bullet"/>
+      <w:lvlText w:val=""/>
+      <w:lvlJc w:val="left"/>
+      <w:pPr>
+        <w:tabs>
+          <w:tab w:val="num" w:pos="3600"/>
+        </w:tabs>
+        <w:ind w:left="3600" w:hanging="360"/>
+      </w:pPr>
+      <w:rPr>
+        <w:rFonts w:ascii="Symbol" w:hAnsi="Symbol" w:hint="default"/>
+        <w:sz w:val="20"/>
+      </w:rPr>
+    </w:lvl>
+    <w:lvl w:ilvl="5" w:tentative="1">
+      <w:start w:val="1"/>
+      <w:numFmt w:val="bullet"/>
+      <w:lvlText w:val=""/>
+      <w:lvlJc w:val="left"/>
+      <w:pPr>
+        <w:tabs>
+          <w:tab w:val="num" w:pos="4320"/>
+        </w:tabs>
+        <w:ind w:left="4320" w:hanging="360"/>
+      </w:pPr>
+      <w:rPr>
+        <w:rFonts w:ascii="Symbol" w:hAnsi="Symbol" w:hint="default"/>
+        <w:sz w:val="20"/>
+      </w:rPr>
+    </w:lvl>
+    <w:lvl w:ilvl="6" w:tentative="1">
+      <w:start w:val="1"/>
+      <w:numFmt w:val="bullet"/>
+      <w:lvlText w:val=""/>
+      <w:lvlJc w:val="left"/>
+      <w:pPr>
+        <w:tabs>
+          <w:tab w:val="num" w:pos="5040"/>
+        </w:tabs>
+        <w:ind w:left="5040" w:hanging="360"/>
+      </w:pPr>
+      <w:rPr>
+        <w:rFonts w:ascii="Symbol" w:hAnsi="Symbol" w:hint="default"/>
+        <w:sz w:val="20"/>
+      </w:rPr>
+    </w:lvl>
+    <w:lvl w:ilvl="7" w:tentative="1">
+      <w:start w:val="1"/>
+      <w:numFmt w:val="bullet"/>
+      <w:lvlText w:val=""/>
+      <w:lvlJc w:val="left"/>
+      <w:pPr>
+        <w:tabs>
+          <w:tab w:val="num" w:pos="5760"/>
+        </w:tabs>
+        <w:ind w:left="5760" w:hanging="360"/>
+      </w:pPr>
+      <w:rPr>
+        <w:rFonts w:ascii="Symbol" w:hAnsi="Symbol" w:hint="default"/>
+        <w:sz w:val="20"/>
+      </w:rPr>
+    </w:lvl>
+    <w:lvl w:ilvl="8" w:tentative="1">
+      <w:start w:val="1"/>
+      <w:numFmt w:val="bullet"/>
+      <w:lvlText w:val=""/>
+      <w:lvlJc w:val="left"/>
+      <w:pPr>
+        <w:tabs>
+          <w:tab w:val="num" w:pos="6480"/>
+        </w:tabs>
+        <w:ind w:left="6480" w:hanging="360"/>
+      </w:pPr>
+      <w:rPr>
+        <w:rFonts w:ascii="Symbol" w:hAnsi="Symbol" w:hint="default"/>
+        <w:sz w:val="20"/>
+      </w:rPr>
+    </w:lvl>
+  </w:abstractNum>
+  <w:num w:numId="1" w16cid:durableId="1289319008">
+    <w:abstractNumId w:val="0"/>
+  </w:num>
+  <w:num w:numId="2" w16cid:durableId="1069307491">
+    <w:abstractNumId w:val="1"/>
+  </w:num>
+</w:numbering>
+</file>
+
 <file path=word/styles.xml><?xml version="1.0" encoding="utf-8"?>
 <w:styles xmlns:mc="http://schemas.openxmlformats.org/markup-compatibility/2006" xmlns:r="http://schemas.openxmlformats.org/officeDocument/2006/relationships" xmlns:w="http://schemas.openxmlformats.org/wordprocessingml/2006/main" xmlns:w14="http://schemas.microsoft.com/office/word/2010/wordml" xmlns:w15="http://schemas.microsoft.com/office/word/2012/wordml" xmlns:w16cex="http://schemas.microsoft.com/office/word/2018/wordml/cex" xmlns:w16cid="http://schemas.microsoft.com/office/word/2016/wordml/cid" xmlns:w16="http://schemas.microsoft.com/office/word/2018/wordml" xmlns:w16du="http://schemas.microsoft.com/office/word/2023/wordml/word16du" xmlns:w16sdtdh="http://schemas.microsoft.com/office/word/2020/wordml/sdtdatahash" xmlns:w16sdtfl="http://schemas.microsoft.com/office/word/2024/wordml/sdtformatlock" xmlns:w16se="http://schemas.microsoft.com/office/word/2015/wordml/symex" mc:Ignorable="w14 w15 w16se w16cid w16 w16cex w16sdtdh w16sdtfl w16du">
   <w:docDefaults>
     <w:rPrDefault>
       <w:rPr>
-        <w:rFonts w:asciiTheme="minorHAnsi" w:eastAsiaTheme="minorHAnsi" w:hAnsiTheme="minorHAnsi" w:cstheme="minorBidi"/>
-        <w:kern w:val="2"/>
-        <w:sz w:val="24"/>
-        <w:szCs w:val="24"/>
+        <w:rFonts w:asciiTheme="minorHAnsi" w:eastAsiaTheme="minorEastAsia" w:hAnsiTheme="minorHAnsi" w:cstheme="minorBidi"/>
         <w:lang w:val="en-US" w:eastAsia="en-US" w:bidi="ar-SA"/>
-        <w14:ligatures w14:val="standardContextual"/>
       </w:rPr>
     </w:rPrDefault>
     <w:pPrDefault>
       <w:pPr>
-        <w:spacing w:after="160" w:line="278" w:lineRule="auto"/>
+        <w:spacing w:after="120" w:line="264" w:lineRule="auto"/>
       </w:pPr>
     </w:pPrDefault>
   </w:docDefaults>
@@ -1122,26 +1833,27 @@
   <w:style w:type="paragraph" w:default="1" w:styleId="Normal">
     <w:name w:val="Normal"/>
     <w:qFormat/>
+    <w:rsid w:val="0016200E"/>
   </w:style>
   <w:style w:type="paragraph" w:styleId="Heading1">
     <w:name w:val="heading 1"/>
     <w:basedOn w:val="Normal"/>
     <w:next w:val="Normal"/>
     <w:link w:val="Heading1Char"/>
-    <w:autoRedefine/>
     <w:uiPriority w:val="9"/>
     <w:qFormat/>
-    <w:rsid w:val="005A11A5"/>
+    <w:rsid w:val="0016200E"/>
     <w:pPr>
       <w:keepNext/>
       <w:keepLines/>
-      <w:spacing w:before="360" w:after="80"/>
+      <w:spacing w:before="320" w:after="0" w:line="240" w:lineRule="auto"/>
       <w:outlineLvl w:val="0"/>
     </w:pPr>
     <w:rPr>
       <w:rFonts w:asciiTheme="majorHAnsi" w:eastAsiaTheme="majorEastAsia" w:hAnsiTheme="majorHAnsi" w:cstheme="majorBidi"/>
-      <w:b/>
-      <w:szCs w:val="40"/>
+      <w:color w:val="0F4761" w:themeColor="accent1" w:themeShade="BF"/>
+      <w:sz w:val="32"/>
+      <w:szCs w:val="32"/>
     </w:rPr>
   </w:style>
   <w:style w:type="paragraph" w:styleId="Heading2">
@@ -1150,21 +1862,20 @@
     <w:next w:val="Normal"/>
     <w:link w:val="Heading2Char"/>
     <w:uiPriority w:val="9"/>
-    <w:semiHidden/>
     <w:unhideWhenUsed/>
     <w:qFormat/>
-    <w:rsid w:val="005A11A5"/>
+    <w:rsid w:val="0016200E"/>
     <w:pPr>
       <w:keepNext/>
       <w:keepLines/>
-      <w:spacing w:before="160" w:after="80"/>
+      <w:spacing w:before="80" w:after="0" w:line="240" w:lineRule="auto"/>
       <w:outlineLvl w:val="1"/>
     </w:pPr>
     <w:rPr>
       <w:rFonts w:asciiTheme="majorHAnsi" w:eastAsiaTheme="majorEastAsia" w:hAnsiTheme="majorHAnsi" w:cstheme="majorBidi"/>
-      <w:color w:val="0F4761" w:themeColor="accent1" w:themeShade="BF"/>
-      <w:sz w:val="32"/>
-      <w:szCs w:val="32"/>
+      <w:color w:val="404040" w:themeColor="text1" w:themeTint="BF"/>
+      <w:sz w:val="28"/>
+      <w:szCs w:val="28"/>
     </w:rPr>
   </w:style>
   <w:style w:type="paragraph" w:styleId="Heading3">
@@ -1176,18 +1887,18 @@
     <w:semiHidden/>
     <w:unhideWhenUsed/>
     <w:qFormat/>
-    <w:rsid w:val="005A11A5"/>
+    <w:rsid w:val="0016200E"/>
     <w:pPr>
       <w:keepNext/>
       <w:keepLines/>
-      <w:spacing w:before="160" w:after="80"/>
+      <w:spacing w:before="40" w:after="0" w:line="240" w:lineRule="auto"/>
       <w:outlineLvl w:val="2"/>
     </w:pPr>
     <w:rPr>
-      <w:rFonts w:eastAsiaTheme="majorEastAsia" w:cstheme="majorBidi"/>
-      <w:color w:val="0F4761" w:themeColor="accent1" w:themeShade="BF"/>
-      <w:sz w:val="28"/>
-      <w:szCs w:val="28"/>
+      <w:rFonts w:asciiTheme="majorHAnsi" w:eastAsiaTheme="majorEastAsia" w:hAnsiTheme="majorHAnsi" w:cstheme="majorBidi"/>
+      <w:color w:val="0E2841" w:themeColor="text2"/>
+      <w:sz w:val="24"/>
+      <w:szCs w:val="24"/>
     </w:rPr>
   </w:style>
   <w:style w:type="paragraph" w:styleId="Heading4">
@@ -1199,18 +1910,17 @@
     <w:semiHidden/>
     <w:unhideWhenUsed/>
     <w:qFormat/>
-    <w:rsid w:val="005A11A5"/>
+    <w:rsid w:val="0016200E"/>
     <w:pPr>
       <w:keepNext/>
       <w:keepLines/>
-      <w:spacing w:before="80" w:after="40"/>
+      <w:spacing w:before="40" w:after="0"/>
       <w:outlineLvl w:val="3"/>
     </w:pPr>
     <w:rPr>
-      <w:rFonts w:eastAsiaTheme="majorEastAsia" w:cstheme="majorBidi"/>
-      <w:i/>
-      <w:iCs/>
-      <w:color w:val="0F4761" w:themeColor="accent1" w:themeShade="BF"/>
+      <w:rFonts w:asciiTheme="majorHAnsi" w:eastAsiaTheme="majorEastAsia" w:hAnsiTheme="majorHAnsi" w:cstheme="majorBidi"/>
+      <w:sz w:val="22"/>
+      <w:szCs w:val="22"/>
     </w:rPr>
   </w:style>
   <w:style w:type="paragraph" w:styleId="Heading5">
@@ -1222,16 +1932,18 @@
     <w:semiHidden/>
     <w:unhideWhenUsed/>
     <w:qFormat/>
-    <w:rsid w:val="005A11A5"/>
+    <w:rsid w:val="0016200E"/>
     <w:pPr>
       <w:keepNext/>
       <w:keepLines/>
-      <w:spacing w:before="80" w:after="40"/>
+      <w:spacing w:before="40" w:after="0"/>
       <w:outlineLvl w:val="4"/>
     </w:pPr>
     <w:rPr>
-      <w:rFonts w:eastAsiaTheme="majorEastAsia" w:cstheme="majorBidi"/>
-      <w:color w:val="0F4761" w:themeColor="accent1" w:themeShade="BF"/>
+      <w:rFonts w:asciiTheme="majorHAnsi" w:eastAsiaTheme="majorEastAsia" w:hAnsiTheme="majorHAnsi" w:cstheme="majorBidi"/>
+      <w:color w:val="0E2841" w:themeColor="text2"/>
+      <w:sz w:val="22"/>
+      <w:szCs w:val="22"/>
     </w:rPr>
   </w:style>
   <w:style w:type="paragraph" w:styleId="Heading6">
@@ -1243,7 +1955,7 @@
     <w:semiHidden/>
     <w:unhideWhenUsed/>
     <w:qFormat/>
-    <w:rsid w:val="005A11A5"/>
+    <w:rsid w:val="0016200E"/>
     <w:pPr>
       <w:keepNext/>
       <w:keepLines/>
@@ -1251,10 +1963,12 @@
       <w:outlineLvl w:val="5"/>
     </w:pPr>
     <w:rPr>
-      <w:rFonts w:eastAsiaTheme="majorEastAsia" w:cstheme="majorBidi"/>
+      <w:rFonts w:asciiTheme="majorHAnsi" w:eastAsiaTheme="majorEastAsia" w:hAnsiTheme="majorHAnsi" w:cstheme="majorBidi"/>
       <w:i/>
       <w:iCs/>
-      <w:color w:val="595959" w:themeColor="text1" w:themeTint="A6"/>
+      <w:color w:val="0E2841" w:themeColor="text2"/>
+      <w:sz w:val="21"/>
+      <w:szCs w:val="21"/>
     </w:rPr>
   </w:style>
   <w:style w:type="paragraph" w:styleId="Heading7">
@@ -1266,7 +1980,7 @@
     <w:semiHidden/>
     <w:unhideWhenUsed/>
     <w:qFormat/>
-    <w:rsid w:val="005A11A5"/>
+    <w:rsid w:val="0016200E"/>
     <w:pPr>
       <w:keepNext/>
       <w:keepLines/>
@@ -1274,8 +1988,12 @@
       <w:outlineLvl w:val="6"/>
     </w:pPr>
     <w:rPr>
-      <w:rFonts w:eastAsiaTheme="majorEastAsia" w:cstheme="majorBidi"/>
-      <w:color w:val="595959" w:themeColor="text1" w:themeTint="A6"/>
+      <w:rFonts w:asciiTheme="majorHAnsi" w:eastAsiaTheme="majorEastAsia" w:hAnsiTheme="majorHAnsi" w:cstheme="majorBidi"/>
+      <w:i/>
+      <w:iCs/>
+      <w:color w:val="0A2F41" w:themeColor="accent1" w:themeShade="80"/>
+      <w:sz w:val="21"/>
+      <w:szCs w:val="21"/>
     </w:rPr>
   </w:style>
   <w:style w:type="paragraph" w:styleId="Heading8">
@@ -1287,18 +2005,18 @@
     <w:semiHidden/>
     <w:unhideWhenUsed/>
     <w:qFormat/>
-    <w:rsid w:val="005A11A5"/>
+    <w:rsid w:val="0016200E"/>
     <w:pPr>
       <w:keepNext/>
       <w:keepLines/>
-      <w:spacing w:after="0"/>
+      <w:spacing w:before="40" w:after="0"/>
       <w:outlineLvl w:val="7"/>
     </w:pPr>
     <w:rPr>
-      <w:rFonts w:eastAsiaTheme="majorEastAsia" w:cstheme="majorBidi"/>
-      <w:i/>
-      <w:iCs/>
-      <w:color w:val="272727" w:themeColor="text1" w:themeTint="D8"/>
+      <w:rFonts w:asciiTheme="majorHAnsi" w:eastAsiaTheme="majorEastAsia" w:hAnsiTheme="majorHAnsi" w:cstheme="majorBidi"/>
+      <w:b/>
+      <w:bCs/>
+      <w:color w:val="0E2841" w:themeColor="text2"/>
     </w:rPr>
   </w:style>
   <w:style w:type="paragraph" w:styleId="Heading9">
@@ -1310,16 +2028,20 @@
     <w:semiHidden/>
     <w:unhideWhenUsed/>
     <w:qFormat/>
-    <w:rsid w:val="005A11A5"/>
+    <w:rsid w:val="0016200E"/>
     <w:pPr>
       <w:keepNext/>
       <w:keepLines/>
-      <w:spacing w:after="0"/>
+      <w:spacing w:before="40" w:after="0"/>
       <w:outlineLvl w:val="8"/>
     </w:pPr>
     <w:rPr>
-      <w:rFonts w:eastAsiaTheme="majorEastAsia" w:cstheme="majorBidi"/>
-      <w:color w:val="272727" w:themeColor="text1" w:themeTint="D8"/>
+      <w:rFonts w:asciiTheme="majorHAnsi" w:eastAsiaTheme="majorEastAsia" w:hAnsiTheme="majorHAnsi" w:cstheme="majorBidi"/>
+      <w:b/>
+      <w:bCs/>
+      <w:i/>
+      <w:iCs/>
+      <w:color w:val="0E2841" w:themeColor="text2"/>
     </w:rPr>
   </w:style>
   <w:style w:type="character" w:default="1" w:styleId="DefaultParagraphFont">
@@ -1354,11 +2076,12 @@
     <w:basedOn w:val="DefaultParagraphFont"/>
     <w:link w:val="Heading1"/>
     <w:uiPriority w:val="9"/>
-    <w:rsid w:val="005A11A5"/>
+    <w:rsid w:val="0016200E"/>
     <w:rPr>
       <w:rFonts w:asciiTheme="majorHAnsi" w:eastAsiaTheme="majorEastAsia" w:hAnsiTheme="majorHAnsi" w:cstheme="majorBidi"/>
-      <w:b/>
-      <w:szCs w:val="40"/>
+      <w:color w:val="0F4761" w:themeColor="accent1" w:themeShade="BF"/>
+      <w:sz w:val="32"/>
+      <w:szCs w:val="32"/>
     </w:rPr>
   </w:style>
   <w:style w:type="character" w:customStyle="1" w:styleId="Heading2Char">
@@ -1366,13 +2089,12 @@
     <w:basedOn w:val="DefaultParagraphFont"/>
     <w:link w:val="Heading2"/>
     <w:uiPriority w:val="9"/>
-    <w:semiHidden/>
-    <w:rsid w:val="005A11A5"/>
+    <w:rsid w:val="0016200E"/>
     <w:rPr>
       <w:rFonts w:asciiTheme="majorHAnsi" w:eastAsiaTheme="majorEastAsia" w:hAnsiTheme="majorHAnsi" w:cstheme="majorBidi"/>
-      <w:color w:val="0F4761" w:themeColor="accent1" w:themeShade="BF"/>
-      <w:sz w:val="32"/>
-      <w:szCs w:val="32"/>
+      <w:color w:val="404040" w:themeColor="text1" w:themeTint="BF"/>
+      <w:sz w:val="28"/>
+      <w:szCs w:val="28"/>
     </w:rPr>
   </w:style>
   <w:style w:type="character" w:customStyle="1" w:styleId="Heading3Char">
@@ -1381,12 +2103,12 @@
     <w:link w:val="Heading3"/>
     <w:uiPriority w:val="9"/>
     <w:semiHidden/>
-    <w:rsid w:val="005A11A5"/>
-    <w:rPr>
-      <w:rFonts w:eastAsiaTheme="majorEastAsia" w:cstheme="majorBidi"/>
-      <w:color w:val="0F4761" w:themeColor="accent1" w:themeShade="BF"/>
-      <w:sz w:val="28"/>
-      <w:szCs w:val="28"/>
+    <w:rsid w:val="0016200E"/>
+    <w:rPr>
+      <w:rFonts w:asciiTheme="majorHAnsi" w:eastAsiaTheme="majorEastAsia" w:hAnsiTheme="majorHAnsi" w:cstheme="majorBidi"/>
+      <w:color w:val="0E2841" w:themeColor="text2"/>
+      <w:sz w:val="24"/>
+      <w:szCs w:val="24"/>
     </w:rPr>
   </w:style>
   <w:style w:type="character" w:customStyle="1" w:styleId="Heading4Char">
@@ -1395,12 +2117,11 @@
     <w:link w:val="Heading4"/>
     <w:uiPriority w:val="9"/>
     <w:semiHidden/>
-    <w:rsid w:val="005A11A5"/>
-    <w:rPr>
-      <w:rFonts w:eastAsiaTheme="majorEastAsia" w:cstheme="majorBidi"/>
-      <w:i/>
-      <w:iCs/>
-      <w:color w:val="0F4761" w:themeColor="accent1" w:themeShade="BF"/>
+    <w:rsid w:val="0016200E"/>
+    <w:rPr>
+      <w:rFonts w:asciiTheme="majorHAnsi" w:eastAsiaTheme="majorEastAsia" w:hAnsiTheme="majorHAnsi" w:cstheme="majorBidi"/>
+      <w:sz w:val="22"/>
+      <w:szCs w:val="22"/>
     </w:rPr>
   </w:style>
   <w:style w:type="character" w:customStyle="1" w:styleId="Heading5Char">
@@ -1409,10 +2130,12 @@
     <w:link w:val="Heading5"/>
     <w:uiPriority w:val="9"/>
     <w:semiHidden/>
-    <w:rsid w:val="005A11A5"/>
-    <w:rPr>
-      <w:rFonts w:eastAsiaTheme="majorEastAsia" w:cstheme="majorBidi"/>
-      <w:color w:val="0F4761" w:themeColor="accent1" w:themeShade="BF"/>
+    <w:rsid w:val="0016200E"/>
+    <w:rPr>
+      <w:rFonts w:asciiTheme="majorHAnsi" w:eastAsiaTheme="majorEastAsia" w:hAnsiTheme="majorHAnsi" w:cstheme="majorBidi"/>
+      <w:color w:val="0E2841" w:themeColor="text2"/>
+      <w:sz w:val="22"/>
+      <w:szCs w:val="22"/>
     </w:rPr>
   </w:style>
   <w:style w:type="character" w:customStyle="1" w:styleId="Heading6Char">
@@ -1421,12 +2144,14 @@
     <w:link w:val="Heading6"/>
     <w:uiPriority w:val="9"/>
     <w:semiHidden/>
-    <w:rsid w:val="005A11A5"/>
-    <w:rPr>
-      <w:rFonts w:eastAsiaTheme="majorEastAsia" w:cstheme="majorBidi"/>
+    <w:rsid w:val="0016200E"/>
+    <w:rPr>
+      <w:rFonts w:asciiTheme="majorHAnsi" w:eastAsiaTheme="majorEastAsia" w:hAnsiTheme="majorHAnsi" w:cstheme="majorBidi"/>
       <w:i/>
       <w:iCs/>
-      <w:color w:val="595959" w:themeColor="text1" w:themeTint="A6"/>
+      <w:color w:val="0E2841" w:themeColor="text2"/>
+      <w:sz w:val="21"/>
+      <w:szCs w:val="21"/>
     </w:rPr>
   </w:style>
   <w:style w:type="character" w:customStyle="1" w:styleId="Heading7Char">
@@ -1435,10 +2160,14 @@
     <w:link w:val="Heading7"/>
     <w:uiPriority w:val="9"/>
     <w:semiHidden/>
-    <w:rsid w:val="005A11A5"/>
-    <w:rPr>
-      <w:rFonts w:eastAsiaTheme="majorEastAsia" w:cstheme="majorBidi"/>
-      <w:color w:val="595959" w:themeColor="text1" w:themeTint="A6"/>
+    <w:rsid w:val="0016200E"/>
+    <w:rPr>
+      <w:rFonts w:asciiTheme="majorHAnsi" w:eastAsiaTheme="majorEastAsia" w:hAnsiTheme="majorHAnsi" w:cstheme="majorBidi"/>
+      <w:i/>
+      <w:iCs/>
+      <w:color w:val="0A2F41" w:themeColor="accent1" w:themeShade="80"/>
+      <w:sz w:val="21"/>
+      <w:szCs w:val="21"/>
     </w:rPr>
   </w:style>
   <w:style w:type="character" w:customStyle="1" w:styleId="Heading8Char">
@@ -1447,12 +2176,12 @@
     <w:link w:val="Heading8"/>
     <w:uiPriority w:val="9"/>
     <w:semiHidden/>
-    <w:rsid w:val="005A11A5"/>
-    <w:rPr>
-      <w:rFonts w:eastAsiaTheme="majorEastAsia" w:cstheme="majorBidi"/>
-      <w:i/>
-      <w:iCs/>
-      <w:color w:val="272727" w:themeColor="text1" w:themeTint="D8"/>
+    <w:rsid w:val="0016200E"/>
+    <w:rPr>
+      <w:rFonts w:asciiTheme="majorHAnsi" w:eastAsiaTheme="majorEastAsia" w:hAnsiTheme="majorHAnsi" w:cstheme="majorBidi"/>
+      <w:b/>
+      <w:bCs/>
+      <w:color w:val="0E2841" w:themeColor="text2"/>
     </w:rPr>
   </w:style>
   <w:style w:type="character" w:customStyle="1" w:styleId="Heading9Char">
@@ -1461,10 +2190,14 @@
     <w:link w:val="Heading9"/>
     <w:uiPriority w:val="9"/>
     <w:semiHidden/>
-    <w:rsid w:val="005A11A5"/>
-    <w:rPr>
-      <w:rFonts w:eastAsiaTheme="majorEastAsia" w:cstheme="majorBidi"/>
-      <w:color w:val="272727" w:themeColor="text1" w:themeTint="D8"/>
+    <w:rsid w:val="0016200E"/>
+    <w:rPr>
+      <w:rFonts w:asciiTheme="majorHAnsi" w:eastAsiaTheme="majorEastAsia" w:hAnsiTheme="majorHAnsi" w:cstheme="majorBidi"/>
+      <w:b/>
+      <w:bCs/>
+      <w:i/>
+      <w:iCs/>
+      <w:color w:val="0E2841" w:themeColor="text2"/>
     </w:rPr>
   </w:style>
   <w:style w:type="paragraph" w:styleId="Title">
@@ -1474,15 +2207,15 @@
     <w:link w:val="TitleChar"/>
     <w:uiPriority w:val="10"/>
     <w:qFormat/>
-    <w:rsid w:val="005A11A5"/>
+    <w:rsid w:val="0016200E"/>
     <w:pPr>
-      <w:spacing w:after="80" w:line="240" w:lineRule="auto"/>
+      <w:spacing w:after="0" w:line="240" w:lineRule="auto"/>
       <w:contextualSpacing/>
     </w:pPr>
     <w:rPr>
       <w:rFonts w:asciiTheme="majorHAnsi" w:eastAsiaTheme="majorEastAsia" w:hAnsiTheme="majorHAnsi" w:cstheme="majorBidi"/>
+      <w:color w:val="156082" w:themeColor="accent1"/>
       <w:spacing w:val="-10"/>
-      <w:kern w:val="28"/>
       <w:sz w:val="56"/>
       <w:szCs w:val="56"/>
     </w:rPr>
@@ -1492,11 +2225,11 @@
     <w:basedOn w:val="DefaultParagraphFont"/>
     <w:link w:val="Title"/>
     <w:uiPriority w:val="10"/>
-    <w:rsid w:val="005A11A5"/>
+    <w:rsid w:val="0016200E"/>
     <w:rPr>
       <w:rFonts w:asciiTheme="majorHAnsi" w:eastAsiaTheme="majorEastAsia" w:hAnsiTheme="majorHAnsi" w:cstheme="majorBidi"/>
+      <w:color w:val="156082" w:themeColor="accent1"/>
       <w:spacing w:val="-10"/>
-      <w:kern w:val="28"/>
       <w:sz w:val="56"/>
       <w:szCs w:val="56"/>
     </w:rPr>
@@ -1508,18 +2241,17 @@
     <w:link w:val="SubtitleChar"/>
     <w:uiPriority w:val="11"/>
     <w:qFormat/>
-    <w:rsid w:val="005A11A5"/>
+    <w:rsid w:val="0016200E"/>
     <w:pPr>
       <w:numPr>
         <w:ilvl w:val="1"/>
       </w:numPr>
+      <w:spacing w:line="240" w:lineRule="auto"/>
     </w:pPr>
     <w:rPr>
-      <w:rFonts w:eastAsiaTheme="majorEastAsia" w:cstheme="majorBidi"/>
-      <w:color w:val="595959" w:themeColor="text1" w:themeTint="A6"/>
-      <w:spacing w:val="15"/>
-      <w:sz w:val="28"/>
-      <w:szCs w:val="28"/>
+      <w:rFonts w:asciiTheme="majorHAnsi" w:eastAsiaTheme="majorEastAsia" w:hAnsiTheme="majorHAnsi" w:cstheme="majorBidi"/>
+      <w:sz w:val="24"/>
+      <w:szCs w:val="24"/>
     </w:rPr>
   </w:style>
   <w:style w:type="character" w:customStyle="1" w:styleId="SubtitleChar">
@@ -1527,13 +2259,11 @@
     <w:basedOn w:val="DefaultParagraphFont"/>
     <w:link w:val="Subtitle"/>
     <w:uiPriority w:val="11"/>
-    <w:rsid w:val="005A11A5"/>
-    <w:rPr>
-      <w:rFonts w:eastAsiaTheme="majorEastAsia" w:cstheme="majorBidi"/>
-      <w:color w:val="595959" w:themeColor="text1" w:themeTint="A6"/>
-      <w:spacing w:val="15"/>
-      <w:sz w:val="28"/>
-      <w:szCs w:val="28"/>
+    <w:rsid w:val="0016200E"/>
+    <w:rPr>
+      <w:rFonts w:asciiTheme="majorHAnsi" w:eastAsiaTheme="majorEastAsia" w:hAnsiTheme="majorHAnsi" w:cstheme="majorBidi"/>
+      <w:sz w:val="24"/>
+      <w:szCs w:val="24"/>
     </w:rPr>
   </w:style>
   <w:style w:type="paragraph" w:styleId="Quote">
@@ -1543,10 +2273,10 @@
     <w:link w:val="QuoteChar"/>
     <w:uiPriority w:val="29"/>
     <w:qFormat/>
-    <w:rsid w:val="005A11A5"/>
+    <w:rsid w:val="0016200E"/>
     <w:pPr>
       <w:spacing w:before="160"/>
-      <w:jc w:val="center"/>
+      <w:ind w:left="720" w:right="720"/>
     </w:pPr>
     <w:rPr>
       <w:i/>
@@ -1559,7 +2289,7 @@
     <w:basedOn w:val="DefaultParagraphFont"/>
     <w:link w:val="Quote"/>
     <w:uiPriority w:val="29"/>
-    <w:rsid w:val="005A11A5"/>
+    <w:rsid w:val="0016200E"/>
     <w:rPr>
       <w:i/>
       <w:iCs/>
@@ -1582,11 +2312,12 @@
     <w:basedOn w:val="DefaultParagraphFont"/>
     <w:uiPriority w:val="21"/>
     <w:qFormat/>
-    <w:rsid w:val="005A11A5"/>
-    <w:rPr>
+    <w:rsid w:val="0016200E"/>
+    <w:rPr>
+      <w:b/>
+      <w:bCs/>
       <w:i/>
       <w:iCs/>
-      <w:color w:val="0F4761" w:themeColor="accent1" w:themeShade="BF"/>
     </w:rPr>
   </w:style>
   <w:style w:type="paragraph" w:styleId="IntenseQuote">
@@ -1596,20 +2327,19 @@
     <w:link w:val="IntenseQuoteChar"/>
     <w:uiPriority w:val="30"/>
     <w:qFormat/>
-    <w:rsid w:val="005A11A5"/>
+    <w:rsid w:val="0016200E"/>
     <w:pPr>
       <w:pBdr>
-        <w:top w:val="single" w:sz="4" w:space="10" w:color="0F4761" w:themeColor="accent1" w:themeShade="BF"/>
-        <w:bottom w:val="single" w:sz="4" w:space="10" w:color="0F4761" w:themeColor="accent1" w:themeShade="BF"/>
+        <w:left w:val="single" w:sz="18" w:space="12" w:color="156082" w:themeColor="accent1"/>
       </w:pBdr>
-      <w:spacing w:before="360" w:after="360"/>
-      <w:ind w:left="864" w:right="864"/>
-      <w:jc w:val="center"/>
+      <w:spacing w:before="100" w:beforeAutospacing="1" w:line="300" w:lineRule="auto"/>
+      <w:ind w:left="1224" w:right="1224"/>
     </w:pPr>
     <w:rPr>
-      <w:i/>
-      <w:iCs/>
-      <w:color w:val="0F4761" w:themeColor="accent1" w:themeShade="BF"/>
+      <w:rFonts w:asciiTheme="majorHAnsi" w:eastAsiaTheme="majorEastAsia" w:hAnsiTheme="majorHAnsi" w:cstheme="majorBidi"/>
+      <w:color w:val="156082" w:themeColor="accent1"/>
+      <w:sz w:val="28"/>
+      <w:szCs w:val="28"/>
     </w:rPr>
   </w:style>
   <w:style w:type="character" w:customStyle="1" w:styleId="IntenseQuoteChar">
@@ -1617,11 +2347,12 @@
     <w:basedOn w:val="DefaultParagraphFont"/>
     <w:link w:val="IntenseQuote"/>
     <w:uiPriority w:val="30"/>
-    <w:rsid w:val="005A11A5"/>
-    <w:rPr>
-      <w:i/>
-      <w:iCs/>
-      <w:color w:val="0F4761" w:themeColor="accent1" w:themeShade="BF"/>
+    <w:rsid w:val="0016200E"/>
+    <w:rPr>
+      <w:rFonts w:asciiTheme="majorHAnsi" w:eastAsiaTheme="majorEastAsia" w:hAnsiTheme="majorHAnsi" w:cstheme="majorBidi"/>
+      <w:color w:val="156082" w:themeColor="accent1"/>
+      <w:sz w:val="28"/>
+      <w:szCs w:val="28"/>
     </w:rPr>
   </w:style>
   <w:style w:type="character" w:styleId="IntenseReference">
@@ -1629,13 +2360,13 @@
     <w:basedOn w:val="DefaultParagraphFont"/>
     <w:uiPriority w:val="32"/>
     <w:qFormat/>
-    <w:rsid w:val="005A11A5"/>
+    <w:rsid w:val="0016200E"/>
     <w:rPr>
       <w:b/>
       <w:bCs/>
       <w:smallCaps/>
-      <w:color w:val="0F4761" w:themeColor="accent1" w:themeShade="BF"/>
       <w:spacing w:val="5"/>
+      <w:u w:val="single"/>
     </w:rPr>
   </w:style>
   <w:style w:type="paragraph" w:customStyle="1" w:styleId="p1">
@@ -1647,8 +2378,6 @@
     </w:pPr>
     <w:rPr>
       <w:rFonts w:ascii="Times New Roman" w:eastAsia="Times New Roman" w:hAnsi="Times New Roman" w:cs="Times New Roman"/>
-      <w:kern w:val="0"/>
-      <w14:ligatures w14:val="none"/>
     </w:rPr>
   </w:style>
   <w:style w:type="paragraph" w:customStyle="1" w:styleId="p2">
@@ -1660,8 +2389,6 @@
     </w:pPr>
     <w:rPr>
       <w:rFonts w:ascii="Times New Roman" w:eastAsia="Times New Roman" w:hAnsi="Times New Roman" w:cs="Times New Roman"/>
-      <w:kern w:val="0"/>
-      <w14:ligatures w14:val="none"/>
     </w:rPr>
   </w:style>
   <w:style w:type="paragraph" w:customStyle="1" w:styleId="p3">
@@ -1673,8 +2400,6 @@
     </w:pPr>
     <w:rPr>
       <w:rFonts w:ascii="Times New Roman" w:eastAsia="Times New Roman" w:hAnsi="Times New Roman" w:cs="Times New Roman"/>
-      <w:kern w:val="0"/>
-      <w14:ligatures w14:val="none"/>
     </w:rPr>
   </w:style>
   <w:style w:type="paragraph" w:customStyle="1" w:styleId="p4">
@@ -1686,8 +2411,6 @@
     </w:pPr>
     <w:rPr>
       <w:rFonts w:ascii="Times New Roman" w:eastAsia="Times New Roman" w:hAnsi="Times New Roman" w:cs="Times New Roman"/>
-      <w:kern w:val="0"/>
-      <w14:ligatures w14:val="none"/>
     </w:rPr>
   </w:style>
   <w:style w:type="paragraph" w:customStyle="1" w:styleId="p5">
@@ -1699,8 +2422,6 @@
     </w:pPr>
     <w:rPr>
       <w:rFonts w:ascii="Times New Roman" w:eastAsia="Times New Roman" w:hAnsi="Times New Roman" w:cs="Times New Roman"/>
-      <w:kern w:val="0"/>
-      <w14:ligatures w14:val="none"/>
     </w:rPr>
   </w:style>
   <w:style w:type="character" w:customStyle="1" w:styleId="apple-tab-span">
@@ -1722,8 +2443,6 @@
     </w:pPr>
     <w:rPr>
       <w:rFonts w:ascii="Times New Roman" w:eastAsia="Times New Roman" w:hAnsi="Times New Roman" w:cs="Times New Roman"/>
-      <w:kern w:val="0"/>
-      <w14:ligatures w14:val="none"/>
     </w:rPr>
   </w:style>
   <w:style w:type="character" w:styleId="Hyperlink">
@@ -1747,6 +2466,218 @@
     <w:rPr>
       <w:color w:val="605E5C"/>
       <w:shd w:val="clear" w:color="auto" w:fill="E1DFDD"/>
+    </w:rPr>
+  </w:style>
+  <w:style w:type="character" w:styleId="FollowedHyperlink">
+    <w:name w:val="FollowedHyperlink"/>
+    <w:basedOn w:val="DefaultParagraphFont"/>
+    <w:uiPriority w:val="99"/>
+    <w:semiHidden/>
+    <w:unhideWhenUsed/>
+    <w:rsid w:val="001126BC"/>
+    <w:rPr>
+      <w:color w:val="96607D" w:themeColor="followedHyperlink"/>
+      <w:u w:val="single"/>
+    </w:rPr>
+  </w:style>
+  <w:style w:type="paragraph" w:styleId="Caption">
+    <w:name w:val="caption"/>
+    <w:basedOn w:val="Normal"/>
+    <w:next w:val="Normal"/>
+    <w:uiPriority w:val="35"/>
+    <w:semiHidden/>
+    <w:unhideWhenUsed/>
+    <w:qFormat/>
+    <w:rsid w:val="0016200E"/>
+    <w:pPr>
+      <w:spacing w:line="240" w:lineRule="auto"/>
+    </w:pPr>
+    <w:rPr>
+      <w:b/>
+      <w:bCs/>
+      <w:smallCaps/>
+      <w:color w:val="595959" w:themeColor="text1" w:themeTint="A6"/>
+      <w:spacing w:val="6"/>
+    </w:rPr>
+  </w:style>
+  <w:style w:type="character" w:styleId="Strong">
+    <w:name w:val="Strong"/>
+    <w:basedOn w:val="DefaultParagraphFont"/>
+    <w:uiPriority w:val="22"/>
+    <w:qFormat/>
+    <w:rsid w:val="0016200E"/>
+    <w:rPr>
+      <w:b/>
+      <w:bCs/>
+    </w:rPr>
+  </w:style>
+  <w:style w:type="character" w:styleId="Emphasis">
+    <w:name w:val="Emphasis"/>
+    <w:basedOn w:val="DefaultParagraphFont"/>
+    <w:uiPriority w:val="20"/>
+    <w:qFormat/>
+    <w:rsid w:val="0016200E"/>
+    <w:rPr>
+      <w:i/>
+      <w:iCs/>
+    </w:rPr>
+  </w:style>
+  <w:style w:type="paragraph" w:styleId="NoSpacing">
+    <w:name w:val="No Spacing"/>
+    <w:uiPriority w:val="1"/>
+    <w:qFormat/>
+    <w:rsid w:val="0016200E"/>
+    <w:pPr>
+      <w:spacing w:after="0" w:line="240" w:lineRule="auto"/>
+    </w:pPr>
+  </w:style>
+  <w:style w:type="character" w:styleId="SubtleEmphasis">
+    <w:name w:val="Subtle Emphasis"/>
+    <w:basedOn w:val="DefaultParagraphFont"/>
+    <w:uiPriority w:val="19"/>
+    <w:qFormat/>
+    <w:rsid w:val="0016200E"/>
+    <w:rPr>
+      <w:i/>
+      <w:iCs/>
+      <w:color w:val="404040" w:themeColor="text1" w:themeTint="BF"/>
+    </w:rPr>
+  </w:style>
+  <w:style w:type="character" w:styleId="SubtleReference">
+    <w:name w:val="Subtle Reference"/>
+    <w:basedOn w:val="DefaultParagraphFont"/>
+    <w:uiPriority w:val="31"/>
+    <w:qFormat/>
+    <w:rsid w:val="0016200E"/>
+    <w:rPr>
+      <w:smallCaps/>
+      <w:color w:val="404040" w:themeColor="text1" w:themeTint="BF"/>
+      <w:u w:val="single" w:color="7F7F7F" w:themeColor="text1" w:themeTint="80"/>
+    </w:rPr>
+  </w:style>
+  <w:style w:type="character" w:styleId="BookTitle">
+    <w:name w:val="Book Title"/>
+    <w:basedOn w:val="DefaultParagraphFont"/>
+    <w:uiPriority w:val="33"/>
+    <w:qFormat/>
+    <w:rsid w:val="0016200E"/>
+    <w:rPr>
+      <w:b/>
+      <w:bCs/>
+      <w:smallCaps/>
+    </w:rPr>
+  </w:style>
+  <w:style w:type="paragraph" w:styleId="TOCHeading">
+    <w:name w:val="TOC Heading"/>
+    <w:basedOn w:val="Heading1"/>
+    <w:next w:val="Normal"/>
+    <w:uiPriority w:val="39"/>
+    <w:semiHidden/>
+    <w:unhideWhenUsed/>
+    <w:qFormat/>
+    <w:rsid w:val="0016200E"/>
+    <w:pPr>
+      <w:outlineLvl w:val="9"/>
+    </w:pPr>
+  </w:style>
+  <w:style w:type="paragraph" w:styleId="Header">
+    <w:name w:val="header"/>
+    <w:basedOn w:val="Normal"/>
+    <w:link w:val="HeaderChar"/>
+    <w:uiPriority w:val="99"/>
+    <w:unhideWhenUsed/>
+    <w:rsid w:val="0016200E"/>
+    <w:pPr>
+      <w:tabs>
+        <w:tab w:val="center" w:pos="4513"/>
+        <w:tab w:val="right" w:pos="9026"/>
+      </w:tabs>
+      <w:spacing w:after="0" w:line="240" w:lineRule="auto"/>
+    </w:pPr>
+  </w:style>
+  <w:style w:type="character" w:customStyle="1" w:styleId="HeaderChar">
+    <w:name w:val="Header Char"/>
+    <w:basedOn w:val="DefaultParagraphFont"/>
+    <w:link w:val="Header"/>
+    <w:uiPriority w:val="99"/>
+    <w:rsid w:val="0016200E"/>
+  </w:style>
+  <w:style w:type="paragraph" w:styleId="Footer">
+    <w:name w:val="footer"/>
+    <w:basedOn w:val="Normal"/>
+    <w:link w:val="FooterChar"/>
+    <w:uiPriority w:val="99"/>
+    <w:unhideWhenUsed/>
+    <w:rsid w:val="0016200E"/>
+    <w:pPr>
+      <w:tabs>
+        <w:tab w:val="center" w:pos="4513"/>
+        <w:tab w:val="right" w:pos="9026"/>
+      </w:tabs>
+      <w:spacing w:after="0" w:line="240" w:lineRule="auto"/>
+    </w:pPr>
+  </w:style>
+  <w:style w:type="character" w:customStyle="1" w:styleId="FooterChar">
+    <w:name w:val="Footer Char"/>
+    <w:basedOn w:val="DefaultParagraphFont"/>
+    <w:link w:val="Footer"/>
+    <w:uiPriority w:val="99"/>
+    <w:rsid w:val="0016200E"/>
+  </w:style>
+  <w:style w:type="character" w:styleId="CommentReference">
+    <w:name w:val="annotation reference"/>
+    <w:basedOn w:val="DefaultParagraphFont"/>
+    <w:uiPriority w:val="99"/>
+    <w:semiHidden/>
+    <w:unhideWhenUsed/>
+    <w:rsid w:val="009F6DAF"/>
+    <w:rPr>
+      <w:sz w:val="16"/>
+      <w:szCs w:val="16"/>
+    </w:rPr>
+  </w:style>
+  <w:style w:type="paragraph" w:styleId="CommentText">
+    <w:name w:val="annotation text"/>
+    <w:basedOn w:val="Normal"/>
+    <w:link w:val="CommentTextChar"/>
+    <w:uiPriority w:val="99"/>
+    <w:unhideWhenUsed/>
+    <w:rsid w:val="009F6DAF"/>
+    <w:pPr>
+      <w:spacing w:line="240" w:lineRule="auto"/>
+    </w:pPr>
+  </w:style>
+  <w:style w:type="character" w:customStyle="1" w:styleId="CommentTextChar">
+    <w:name w:val="Comment Text Char"/>
+    <w:basedOn w:val="DefaultParagraphFont"/>
+    <w:link w:val="CommentText"/>
+    <w:uiPriority w:val="99"/>
+    <w:rsid w:val="009F6DAF"/>
+  </w:style>
+  <w:style w:type="paragraph" w:styleId="CommentSubject">
+    <w:name w:val="annotation subject"/>
+    <w:basedOn w:val="CommentText"/>
+    <w:next w:val="CommentText"/>
+    <w:link w:val="CommentSubjectChar"/>
+    <w:uiPriority w:val="99"/>
+    <w:semiHidden/>
+    <w:unhideWhenUsed/>
+    <w:rsid w:val="009F6DAF"/>
+    <w:rPr>
+      <w:b/>
+      <w:bCs/>
+    </w:rPr>
+  </w:style>
+  <w:style w:type="character" w:customStyle="1" w:styleId="CommentSubjectChar">
+    <w:name w:val="Comment Subject Char"/>
+    <w:basedOn w:val="CommentTextChar"/>
+    <w:link w:val="CommentSubject"/>
+    <w:uiPriority w:val="99"/>
+    <w:semiHidden/>
+    <w:rsid w:val="009F6DAF"/>
+    <w:rPr>
+      <w:b/>
+      <w:bCs/>
     </w:rPr>
   </w:style>
 </w:styles>

</xml_diff>